<commit_message>
added Fazit + changed UseCaseDiagram
</commit_message>
<xml_diff>
--- a/MyParts_Projektbericht.docx
+++ b/MyParts_Projektbericht.docx
@@ -1,6 +1,6 @@
 
 <file path=word/document.xml><?xml version="1.0" encoding="utf-8"?>
-<w:document xmlns:wpc="http://schemas.microsoft.com/office/word/2010/wordprocessingCanvas" xmlns:cx="http://schemas.microsoft.com/office/drawing/2014/chartex" xmlns:cx1="http://schemas.microsoft.com/office/drawing/2015/9/8/chartex" xmlns:cx2="http://schemas.microsoft.com/office/drawing/2015/10/21/chartex" xmlns:cx3="http://schemas.microsoft.com/office/drawing/2016/5/9/chartex" xmlns:cx4="http://schemas.microsoft.com/office/drawing/2016/5/10/chartex" xmlns:cx5="http://schemas.microsoft.com/office/drawing/2016/5/11/chartex" xmlns:cx6="http://schemas.microsoft.com/office/drawing/2016/5/12/chartex" xmlns:cx7="http://schemas.microsoft.com/office/drawing/2016/5/13/chartex" xmlns:cx8="http://schemas.microsoft.com/office/drawing/2016/5/14/chartex" xmlns:mc="http://schemas.openxmlformats.org/markup-compatibility/2006" xmlns:aink="http://schemas.microsoft.com/office/drawing/2016/ink" xmlns:am3d="http://schemas.microsoft.com/office/drawing/2017/model3d" xmlns:o="urn:schemas-microsoft-com:office:office" xmlns:r="http://schemas.openxmlformats.org/officeDocument/2006/relationships" xmlns:m="http://schemas.openxmlformats.org/officeDocument/2006/math" xmlns:v="urn:schemas-microsoft-com:vml" xmlns:wp14="http://schemas.microsoft.com/office/word/2010/wordprocessingDrawing" xmlns:wp="http://schemas.openxmlformats.org/drawingml/2006/wordprocessingDrawing" xmlns:w10="urn:schemas-microsoft-com:office:word" xmlns:w="http://schemas.openxmlformats.org/wordprocessingml/2006/main" xmlns:w14="http://schemas.microsoft.com/office/word/2010/wordml" xmlns:w15="http://schemas.microsoft.com/office/word/2012/wordml" xmlns:w16cid="http://schemas.microsoft.com/office/word/2016/wordml/cid" xmlns:w16se="http://schemas.microsoft.com/office/word/2015/wordml/symex" xmlns:wpg="http://schemas.microsoft.com/office/word/2010/wordprocessingGroup" xmlns:wpi="http://schemas.microsoft.com/office/word/2010/wordprocessingInk" xmlns:wne="http://schemas.microsoft.com/office/word/2006/wordml" xmlns:wps="http://schemas.microsoft.com/office/word/2010/wordprocessingShape" mc:Ignorable="w14 w15 w16se w16cid wp14">
+<w:document xmlns:wpc="http://schemas.microsoft.com/office/word/2010/wordprocessingCanvas" xmlns:cx="http://schemas.microsoft.com/office/drawing/2014/chartex" xmlns:cx1="http://schemas.microsoft.com/office/drawing/2015/9/8/chartex" xmlns:cx2="http://schemas.microsoft.com/office/drawing/2015/10/21/chartex" xmlns:cx3="http://schemas.microsoft.com/office/drawing/2016/5/9/chartex" xmlns:cx4="http://schemas.microsoft.com/office/drawing/2016/5/10/chartex" xmlns:cx5="http://schemas.microsoft.com/office/drawing/2016/5/11/chartex" xmlns:cx6="http://schemas.microsoft.com/office/drawing/2016/5/12/chartex" xmlns:cx7="http://schemas.microsoft.com/office/drawing/2016/5/13/chartex" xmlns:cx8="http://schemas.microsoft.com/office/drawing/2016/5/14/chartex" xmlns:mc="http://schemas.openxmlformats.org/markup-compatibility/2006" xmlns:aink="http://schemas.microsoft.com/office/drawing/2016/ink" xmlns:am3d="http://schemas.microsoft.com/office/drawing/2017/model3d" xmlns:o="urn:schemas-microsoft-com:office:office" xmlns:r="http://schemas.openxmlformats.org/officeDocument/2006/relationships" xmlns:m="http://schemas.openxmlformats.org/officeDocument/2006/math" xmlns:v="urn:schemas-microsoft-com:vml" xmlns:wp14="http://schemas.microsoft.com/office/word/2010/wordprocessingDrawing" xmlns:wp="http://schemas.openxmlformats.org/drawingml/2006/wordprocessingDrawing" xmlns:w10="urn:schemas-microsoft-com:office:word" xmlns:w="http://schemas.openxmlformats.org/wordprocessingml/2006/main" xmlns:w14="http://schemas.microsoft.com/office/word/2010/wordml" xmlns:w15="http://schemas.microsoft.com/office/word/2012/wordml" xmlns:w16cex="http://schemas.microsoft.com/office/word/2018/wordml/cex" xmlns:w16cid="http://schemas.microsoft.com/office/word/2016/wordml/cid" xmlns:w16="http://schemas.microsoft.com/office/word/2018/wordml" xmlns:w16se="http://schemas.microsoft.com/office/word/2015/wordml/symex" xmlns:wpg="http://schemas.microsoft.com/office/word/2010/wordprocessingGroup" xmlns:wpi="http://schemas.microsoft.com/office/word/2010/wordprocessingInk" xmlns:wne="http://schemas.microsoft.com/office/word/2006/wordml" xmlns:wps="http://schemas.microsoft.com/office/word/2010/wordprocessingShape" mc:Ignorable="w14 w15 w16se w16cid w16 w16cex wp14">
   <w:body>
     <w:p/>
     <w:p/>
@@ -10,7 +10,7 @@
     <w:p/>
     <w:p>
       <w:pPr>
-        <w:pStyle w:val="Titel"/>
+        <w:pStyle w:val="Title"/>
         <w:rPr>
           <w:b/>
           <w:color w:val="44546A" w:themeColor="text2"/>
@@ -36,7 +36,7 @@
     </w:p>
     <w:p>
       <w:pPr>
-        <w:pStyle w:val="Untertitel"/>
+        <w:pStyle w:val="Subtitle"/>
         <w:rPr>
           <w:b/>
           <w:color w:val="7F7F7F" w:themeColor="text1" w:themeTint="80"/>
@@ -61,7 +61,7 @@
     </w:p>
     <w:tbl>
       <w:tblPr>
-        <w:tblStyle w:val="Tabellenraster"/>
+        <w:tblStyle w:val="TableGrid"/>
         <w:tblW w:w="0" w:type="auto"/>
         <w:tblBorders>
           <w:top w:val="none" w:sz="0" w:space="0" w:color="auto"/>
@@ -288,7 +288,7 @@
     </w:p>
     <w:p>
       <w:pPr>
-        <w:pStyle w:val="Untertitel"/>
+        <w:pStyle w:val="Subtitle"/>
         <w:rPr>
           <w:b/>
           <w:color w:val="7F7F7F" w:themeColor="text1" w:themeTint="80"/>
@@ -311,7 +311,7 @@
     <w:p/>
     <w:p>
       <w:pPr>
-        <w:pStyle w:val="Verzeichnis1"/>
+        <w:pStyle w:val="TOC1"/>
         <w:tabs>
           <w:tab w:val="right" w:leader="dot" w:pos="9056"/>
         </w:tabs>
@@ -402,7 +402,7 @@
     </w:p>
     <w:p>
       <w:pPr>
-        <w:pStyle w:val="Verzeichnis2"/>
+        <w:pStyle w:val="TOC2"/>
         <w:tabs>
           <w:tab w:val="right" w:leader="dot" w:pos="9056"/>
         </w:tabs>
@@ -475,7 +475,7 @@
     </w:p>
     <w:p>
       <w:pPr>
-        <w:pStyle w:val="Verzeichnis2"/>
+        <w:pStyle w:val="TOC2"/>
         <w:tabs>
           <w:tab w:val="right" w:leader="dot" w:pos="9056"/>
         </w:tabs>
@@ -548,7 +548,7 @@
     </w:p>
     <w:p>
       <w:pPr>
-        <w:pStyle w:val="Verzeichnis1"/>
+        <w:pStyle w:val="TOC1"/>
         <w:tabs>
           <w:tab w:val="right" w:leader="dot" w:pos="9056"/>
         </w:tabs>
@@ -621,7 +621,7 @@
     </w:p>
     <w:p>
       <w:pPr>
-        <w:pStyle w:val="Verzeichnis1"/>
+        <w:pStyle w:val="TOC1"/>
         <w:tabs>
           <w:tab w:val="right" w:leader="dot" w:pos="9056"/>
         </w:tabs>
@@ -694,7 +694,7 @@
     </w:p>
     <w:p>
       <w:pPr>
-        <w:pStyle w:val="Verzeichnis1"/>
+        <w:pStyle w:val="TOC1"/>
         <w:tabs>
           <w:tab w:val="right" w:leader="dot" w:pos="9056"/>
         </w:tabs>
@@ -767,7 +767,7 @@
     </w:p>
     <w:p>
       <w:pPr>
-        <w:pStyle w:val="Verzeichnis1"/>
+        <w:pStyle w:val="TOC1"/>
         <w:tabs>
           <w:tab w:val="right" w:leader="dot" w:pos="9056"/>
         </w:tabs>
@@ -840,7 +840,7 @@
     </w:p>
     <w:p>
       <w:pPr>
-        <w:pStyle w:val="Verzeichnis1"/>
+        <w:pStyle w:val="TOC1"/>
         <w:tabs>
           <w:tab w:val="right" w:leader="dot" w:pos="9056"/>
         </w:tabs>
@@ -913,7 +913,7 @@
     </w:p>
     <w:p>
       <w:pPr>
-        <w:pStyle w:val="Verzeichnis1"/>
+        <w:pStyle w:val="TOC1"/>
         <w:tabs>
           <w:tab w:val="right" w:leader="dot" w:pos="9056"/>
         </w:tabs>
@@ -986,7 +986,7 @@
     </w:p>
     <w:p>
       <w:pPr>
-        <w:pStyle w:val="Verzeichnis1"/>
+        <w:pStyle w:val="TOC1"/>
         <w:tabs>
           <w:tab w:val="right" w:leader="dot" w:pos="9056"/>
         </w:tabs>
@@ -1059,7 +1059,7 @@
     </w:p>
     <w:p>
       <w:pPr>
-        <w:pStyle w:val="Verzeichnis1"/>
+        <w:pStyle w:val="TOC1"/>
         <w:tabs>
           <w:tab w:val="right" w:leader="dot" w:pos="9056"/>
         </w:tabs>
@@ -1132,7 +1132,7 @@
     </w:p>
     <w:p>
       <w:pPr>
-        <w:pStyle w:val="Verzeichnis2"/>
+        <w:pStyle w:val="TOC2"/>
         <w:tabs>
           <w:tab w:val="right" w:leader="dot" w:pos="9056"/>
         </w:tabs>
@@ -1205,7 +1205,7 @@
     </w:p>
     <w:p>
       <w:pPr>
-        <w:pStyle w:val="Verzeichnis2"/>
+        <w:pStyle w:val="TOC2"/>
         <w:tabs>
           <w:tab w:val="right" w:leader="dot" w:pos="9056"/>
         </w:tabs>
@@ -1278,7 +1278,7 @@
     </w:p>
     <w:p>
       <w:pPr>
-        <w:pStyle w:val="Verzeichnis3"/>
+        <w:pStyle w:val="TOC3"/>
         <w:tabs>
           <w:tab w:val="right" w:leader="dot" w:pos="9056"/>
         </w:tabs>
@@ -1351,7 +1351,7 @@
     </w:p>
     <w:p>
       <w:pPr>
-        <w:pStyle w:val="Verzeichnis3"/>
+        <w:pStyle w:val="TOC3"/>
         <w:tabs>
           <w:tab w:val="right" w:leader="dot" w:pos="9056"/>
         </w:tabs>
@@ -1424,7 +1424,7 @@
     </w:p>
     <w:p>
       <w:pPr>
-        <w:pStyle w:val="Verzeichnis3"/>
+        <w:pStyle w:val="TOC3"/>
         <w:tabs>
           <w:tab w:val="right" w:leader="dot" w:pos="9056"/>
         </w:tabs>
@@ -1497,7 +1497,7 @@
     </w:p>
     <w:p>
       <w:pPr>
-        <w:pStyle w:val="Verzeichnis3"/>
+        <w:pStyle w:val="TOC3"/>
         <w:tabs>
           <w:tab w:val="right" w:leader="dot" w:pos="9056"/>
         </w:tabs>
@@ -1570,7 +1570,7 @@
     </w:p>
     <w:p>
       <w:pPr>
-        <w:pStyle w:val="Verzeichnis3"/>
+        <w:pStyle w:val="TOC3"/>
         <w:tabs>
           <w:tab w:val="right" w:leader="dot" w:pos="9056"/>
         </w:tabs>
@@ -1645,7 +1645,7 @@
     </w:p>
     <w:p>
       <w:pPr>
-        <w:pStyle w:val="Verzeichnis2"/>
+        <w:pStyle w:val="TOC2"/>
         <w:tabs>
           <w:tab w:val="right" w:leader="dot" w:pos="9056"/>
         </w:tabs>
@@ -1718,7 +1718,7 @@
     </w:p>
     <w:p>
       <w:pPr>
-        <w:pStyle w:val="Verzeichnis1"/>
+        <w:pStyle w:val="TOC1"/>
         <w:tabs>
           <w:tab w:val="right" w:leader="dot" w:pos="9056"/>
         </w:tabs>
@@ -1791,7 +1791,7 @@
     </w:p>
     <w:p>
       <w:pPr>
-        <w:pStyle w:val="Verzeichnis1"/>
+        <w:pStyle w:val="TOC1"/>
         <w:tabs>
           <w:tab w:val="right" w:leader="dot" w:pos="9056"/>
         </w:tabs>
@@ -1864,7 +1864,7 @@
     </w:p>
     <w:p>
       <w:pPr>
-        <w:pStyle w:val="Verzeichnis1"/>
+        <w:pStyle w:val="TOC1"/>
         <w:tabs>
           <w:tab w:val="right" w:leader="dot" w:pos="9056"/>
         </w:tabs>
@@ -1937,7 +1937,7 @@
     </w:p>
     <w:p>
       <w:pPr>
-        <w:pStyle w:val="Verzeichnis2"/>
+        <w:pStyle w:val="TOC2"/>
         <w:tabs>
           <w:tab w:val="right" w:leader="dot" w:pos="9056"/>
         </w:tabs>
@@ -2010,7 +2010,7 @@
     </w:p>
     <w:p>
       <w:pPr>
-        <w:pStyle w:val="Verzeichnis2"/>
+        <w:pStyle w:val="TOC2"/>
         <w:tabs>
           <w:tab w:val="right" w:leader="dot" w:pos="9056"/>
         </w:tabs>
@@ -2083,7 +2083,7 @@
     </w:p>
     <w:p>
       <w:pPr>
-        <w:pStyle w:val="Verzeichnis1"/>
+        <w:pStyle w:val="TOC1"/>
         <w:tabs>
           <w:tab w:val="right" w:leader="dot" w:pos="9056"/>
         </w:tabs>
@@ -2156,7 +2156,7 @@
     </w:p>
     <w:p>
       <w:pPr>
-        <w:pStyle w:val="Verzeichnis1"/>
+        <w:pStyle w:val="TOC1"/>
         <w:tabs>
           <w:tab w:val="right" w:leader="dot" w:pos="9056"/>
         </w:tabs>
@@ -2229,7 +2229,7 @@
     </w:p>
     <w:p>
       <w:pPr>
-        <w:pStyle w:val="Verzeichnis1"/>
+        <w:pStyle w:val="TOC1"/>
         <w:tabs>
           <w:tab w:val="right" w:leader="dot" w:pos="9056"/>
         </w:tabs>
@@ -2302,7 +2302,7 @@
     </w:p>
     <w:p>
       <w:pPr>
-        <w:pStyle w:val="Verzeichnis1"/>
+        <w:pStyle w:val="TOC1"/>
         <w:tabs>
           <w:tab w:val="right" w:leader="dot" w:pos="9056"/>
         </w:tabs>
@@ -2375,7 +2375,7 @@
     </w:p>
     <w:p>
       <w:pPr>
-        <w:pStyle w:val="Verzeichnis1"/>
+        <w:pStyle w:val="TOC1"/>
         <w:tabs>
           <w:tab w:val="right" w:leader="dot" w:pos="9056"/>
         </w:tabs>
@@ -2448,7 +2448,7 @@
     </w:p>
     <w:p>
       <w:pPr>
-        <w:pStyle w:val="Verzeichnis2"/>
+        <w:pStyle w:val="TOC2"/>
         <w:tabs>
           <w:tab w:val="right" w:leader="dot" w:pos="9056"/>
         </w:tabs>
@@ -2521,7 +2521,7 @@
     </w:p>
     <w:p>
       <w:pPr>
-        <w:pStyle w:val="Verzeichnis2"/>
+        <w:pStyle w:val="TOC2"/>
         <w:tabs>
           <w:tab w:val="right" w:leader="dot" w:pos="9056"/>
         </w:tabs>
@@ -2594,7 +2594,7 @@
     </w:p>
     <w:p>
       <w:pPr>
-        <w:pStyle w:val="Verzeichnis1"/>
+        <w:pStyle w:val="TOC1"/>
         <w:tabs>
           <w:tab w:val="right" w:leader="dot" w:pos="9056"/>
         </w:tabs>
@@ -2679,7 +2679,7 @@
     </w:p>
     <w:p>
       <w:pPr>
-        <w:pStyle w:val="berschrift1"/>
+        <w:pStyle w:val="Heading1"/>
       </w:pPr>
       <w:bookmarkStart w:id="2" w:name="_Toc4743912"/>
       <w:r>
@@ -2779,7 +2779,7 @@
     </w:p>
     <w:p>
       <w:pPr>
-        <w:pStyle w:val="berschrift2"/>
+        <w:pStyle w:val="Heading2"/>
         <w:jc w:val="both"/>
       </w:pPr>
       <w:bookmarkStart w:id="3" w:name="_Toc4743913"/>
@@ -2842,7 +2842,7 @@
     </w:p>
     <w:p>
       <w:pPr>
-        <w:pStyle w:val="berschrift2"/>
+        <w:pStyle w:val="Heading2"/>
         <w:jc w:val="both"/>
       </w:pPr>
       <w:bookmarkStart w:id="4" w:name="_Toc4743914"/>
@@ -3049,7 +3049,7 @@
     </w:p>
     <w:p>
       <w:pPr>
-        <w:pStyle w:val="berschrift1"/>
+        <w:pStyle w:val="Heading1"/>
       </w:pPr>
       <w:bookmarkStart w:id="5" w:name="_Toc4743915"/>
       <w:r>
@@ -3250,7 +3250,7 @@
     </w:p>
     <w:p>
       <w:pPr>
-        <w:pStyle w:val="berschrift1"/>
+        <w:pStyle w:val="Heading1"/>
       </w:pPr>
       <w:bookmarkStart w:id="6" w:name="_Toc4743916"/>
       <w:r>
@@ -3797,7 +3797,7 @@
     </w:p>
     <w:p>
       <w:pPr>
-        <w:pStyle w:val="berschrift1"/>
+        <w:pStyle w:val="Heading1"/>
       </w:pPr>
       <w:bookmarkStart w:id="7" w:name="_Toc4743917"/>
       <w:r>
@@ -3840,7 +3840,7 @@
     </w:p>
     <w:p>
       <w:pPr>
-        <w:pStyle w:val="berschrift1"/>
+        <w:pStyle w:val="Heading1"/>
       </w:pPr>
       <w:bookmarkStart w:id="8" w:name="_Toc4743918"/>
       <w:r>
@@ -3858,7 +3858,7 @@
     </w:p>
     <w:p>
       <w:pPr>
-        <w:pStyle w:val="Titel"/>
+        <w:pStyle w:val="Title"/>
         <w:rPr>
           <w:sz w:val="44"/>
           <w:szCs w:val="44"/>
@@ -7264,7 +7264,7 @@
     </w:p>
     <w:p>
       <w:pPr>
-        <w:pStyle w:val="berschrift1"/>
+        <w:pStyle w:val="Heading1"/>
       </w:pPr>
       <w:bookmarkStart w:id="11" w:name="_Toc4743919"/>
       <w:r>
@@ -7282,7 +7282,7 @@
     </w:p>
     <w:tbl>
       <w:tblPr>
-        <w:tblStyle w:val="Tabellenraster"/>
+        <w:tblStyle w:val="TableGrid"/>
         <w:tblW w:w="8505" w:type="dxa"/>
         <w:jc w:val="center"/>
         <w:tblLayout w:type="fixed"/>
@@ -7572,7 +7572,7 @@
     <w:p/>
     <w:tbl>
       <w:tblPr>
-        <w:tblStyle w:val="Tabellenraster"/>
+        <w:tblStyle w:val="TableGrid"/>
         <w:tblW w:w="8505" w:type="dxa"/>
         <w:jc w:val="center"/>
         <w:tblLayout w:type="fixed"/>
@@ -7975,7 +7975,7 @@
     <w:p/>
     <w:tbl>
       <w:tblPr>
-        <w:tblStyle w:val="Tabellenraster"/>
+        <w:tblStyle w:val="TableGrid"/>
         <w:tblW w:w="8505" w:type="dxa"/>
         <w:jc w:val="center"/>
         <w:tblLayout w:type="fixed"/>
@@ -8473,7 +8473,7 @@
     <w:p/>
     <w:tbl>
       <w:tblPr>
-        <w:tblStyle w:val="Tabellenraster"/>
+        <w:tblStyle w:val="TableGrid"/>
         <w:tblW w:w="8505" w:type="dxa"/>
         <w:jc w:val="center"/>
         <w:tblLayout w:type="fixed"/>
@@ -8798,7 +8798,7 @@
     <w:p/>
     <w:tbl>
       <w:tblPr>
-        <w:tblStyle w:val="Tabellenraster"/>
+        <w:tblStyle w:val="TableGrid"/>
         <w:tblW w:w="8505" w:type="dxa"/>
         <w:jc w:val="center"/>
         <w:tblLayout w:type="fixed"/>
@@ -9264,7 +9264,7 @@
     <w:p/>
     <w:tbl>
       <w:tblPr>
-        <w:tblStyle w:val="Tabellenraster"/>
+        <w:tblStyle w:val="TableGrid"/>
         <w:tblW w:w="8505" w:type="dxa"/>
         <w:jc w:val="center"/>
         <w:tblLayout w:type="fixed"/>
@@ -9549,7 +9549,7 @@
     <w:p/>
     <w:tbl>
       <w:tblPr>
-        <w:tblStyle w:val="Tabellenraster"/>
+        <w:tblStyle w:val="TableGrid"/>
         <w:tblW w:w="8505" w:type="dxa"/>
         <w:jc w:val="center"/>
         <w:tblLayout w:type="fixed"/>
@@ -9888,7 +9888,7 @@
     <w:p/>
     <w:tbl>
       <w:tblPr>
-        <w:tblStyle w:val="Tabellenraster"/>
+        <w:tblStyle w:val="TableGrid"/>
         <w:tblW w:w="8505" w:type="dxa"/>
         <w:jc w:val="center"/>
         <w:tblLayout w:type="fixed"/>
@@ -10206,7 +10206,7 @@
     <w:p/>
     <w:tbl>
       <w:tblPr>
-        <w:tblStyle w:val="Tabellenraster"/>
+        <w:tblStyle w:val="TableGrid"/>
         <w:tblW w:w="8505" w:type="dxa"/>
         <w:jc w:val="center"/>
         <w:tblLayout w:type="fixed"/>
@@ -10538,7 +10538,7 @@
     <w:p/>
     <w:tbl>
       <w:tblPr>
-        <w:tblStyle w:val="Tabellenraster"/>
+        <w:tblStyle w:val="TableGrid"/>
         <w:tblW w:w="8505" w:type="dxa"/>
         <w:jc w:val="center"/>
         <w:tblLayout w:type="fixed"/>
@@ -10918,7 +10918,7 @@
     </w:p>
     <w:p>
       <w:pPr>
-        <w:pStyle w:val="berschrift1"/>
+        <w:pStyle w:val="Heading1"/>
       </w:pPr>
       <w:bookmarkStart w:id="12" w:name="_Toc4743920"/>
       <w:r>
@@ -12673,7 +12673,7 @@
     </w:p>
     <w:p>
       <w:pPr>
-        <w:pStyle w:val="berschrift1"/>
+        <w:pStyle w:val="Heading1"/>
       </w:pPr>
       <w:bookmarkStart w:id="13" w:name="_Toc4743921"/>
       <w:r>
@@ -12905,7 +12905,7 @@
     </w:p>
     <w:p>
       <w:pPr>
-        <w:pStyle w:val="berschrift1"/>
+        <w:pStyle w:val="Heading1"/>
       </w:pPr>
       <w:bookmarkStart w:id="14" w:name="_Toc4743922"/>
       <w:r>
@@ -12916,26 +12916,8 @@
     </w:p>
     <w:p/>
     <w:p>
-      <w:r>
-        <w:t>Informieren Sie sich in den bereitgestellten Dokumenten (Lasten- und Pflichtenheft auf G.R.I.P.S.) ü</w:t>
-      </w:r>
-      <w:r>
-        <w:t>ber die Form, funktionale und nichtfunktionale Anforderungen aufzunehmen und stellen Sie im Fo</w:t>
-      </w:r>
-      <w:r>
-        <w:t>lgenden die Anforderungen fü</w:t>
-      </w:r>
-      <w:r>
-        <w:t>r Ihr Projekt dar.</w:t>
-      </w:r>
-      <w:r>
-        <w:t xml:space="preserve"> Überarbeiten Sie evtl. vorherige Kapitel mit dem neuen Wissen.</w:t>
-      </w:r>
-    </w:p>
-    <w:p/>
-    <w:p>
-      <w:pPr>
-        <w:pStyle w:val="berschrift2"/>
+      <w:pPr>
+        <w:pStyle w:val="Heading2"/>
       </w:pPr>
       <w:bookmarkStart w:id="15" w:name="_Toc4743923"/>
       <w:r>
@@ -12963,7 +12945,7 @@
     <w:bookmarkEnd w:id="16"/>
     <w:p>
       <w:pPr>
-        <w:pStyle w:val="Listenabsatz"/>
+        <w:pStyle w:val="ListParagraph"/>
         <w:numPr>
           <w:ilvl w:val="0"/>
           <w:numId w:val="10"/>
@@ -13001,7 +12983,7 @@
     </w:p>
     <w:p>
       <w:pPr>
-        <w:pStyle w:val="Listenabsatz"/>
+        <w:pStyle w:val="ListParagraph"/>
         <w:numPr>
           <w:ilvl w:val="0"/>
           <w:numId w:val="10"/>
@@ -13023,7 +13005,7 @@
     </w:p>
     <w:p>
       <w:pPr>
-        <w:pStyle w:val="Listenabsatz"/>
+        <w:pStyle w:val="ListParagraph"/>
         <w:ind w:left="1440"/>
         <w:rPr>
           <w:rFonts w:cstheme="minorHAnsi"/>
@@ -13091,7 +13073,7 @@
     </w:p>
     <w:p>
       <w:pPr>
-        <w:pStyle w:val="Listenabsatz"/>
+        <w:pStyle w:val="ListParagraph"/>
         <w:numPr>
           <w:ilvl w:val="0"/>
           <w:numId w:val="11"/>
@@ -13113,7 +13095,7 @@
     </w:p>
     <w:p>
       <w:pPr>
-        <w:pStyle w:val="Listenabsatz"/>
+        <w:pStyle w:val="ListParagraph"/>
         <w:numPr>
           <w:ilvl w:val="0"/>
           <w:numId w:val="11"/>
@@ -13175,7 +13157,7 @@
     </w:p>
     <w:p>
       <w:pPr>
-        <w:pStyle w:val="Listenabsatz"/>
+        <w:pStyle w:val="ListParagraph"/>
         <w:numPr>
           <w:ilvl w:val="0"/>
           <w:numId w:val="7"/>
@@ -13197,7 +13179,7 @@
     </w:p>
     <w:p>
       <w:pPr>
-        <w:pStyle w:val="Listenabsatz"/>
+        <w:pStyle w:val="ListParagraph"/>
         <w:numPr>
           <w:ilvl w:val="0"/>
           <w:numId w:val="7"/>
@@ -13219,7 +13201,7 @@
     </w:p>
     <w:p>
       <w:pPr>
-        <w:pStyle w:val="Listenabsatz"/>
+        <w:pStyle w:val="ListParagraph"/>
         <w:numPr>
           <w:ilvl w:val="0"/>
           <w:numId w:val="7"/>
@@ -13241,7 +13223,7 @@
     </w:p>
     <w:p>
       <w:pPr>
-        <w:pStyle w:val="Listenabsatz"/>
+        <w:pStyle w:val="ListParagraph"/>
         <w:numPr>
           <w:ilvl w:val="0"/>
           <w:numId w:val="7"/>
@@ -13263,7 +13245,7 @@
     </w:p>
     <w:p>
       <w:pPr>
-        <w:pStyle w:val="Listenabsatz"/>
+        <w:pStyle w:val="ListParagraph"/>
         <w:numPr>
           <w:ilvl w:val="0"/>
           <w:numId w:val="7"/>
@@ -13326,7 +13308,7 @@
     </w:p>
     <w:p>
       <w:pPr>
-        <w:pStyle w:val="Listenabsatz"/>
+        <w:pStyle w:val="ListParagraph"/>
         <w:numPr>
           <w:ilvl w:val="0"/>
           <w:numId w:val="7"/>
@@ -13348,7 +13330,7 @@
     </w:p>
     <w:p>
       <w:pPr>
-        <w:pStyle w:val="Listenabsatz"/>
+        <w:pStyle w:val="ListParagraph"/>
         <w:numPr>
           <w:ilvl w:val="0"/>
           <w:numId w:val="7"/>
@@ -13370,7 +13352,7 @@
     </w:p>
     <w:p>
       <w:pPr>
-        <w:pStyle w:val="Listenabsatz"/>
+        <w:pStyle w:val="ListParagraph"/>
         <w:numPr>
           <w:ilvl w:val="0"/>
           <w:numId w:val="7"/>
@@ -13392,7 +13374,7 @@
     </w:p>
     <w:p>
       <w:pPr>
-        <w:pStyle w:val="Listenabsatz"/>
+        <w:pStyle w:val="ListParagraph"/>
         <w:numPr>
           <w:ilvl w:val="0"/>
           <w:numId w:val="7"/>
@@ -13472,7 +13454,7 @@
     </w:p>
     <w:p>
       <w:pPr>
-        <w:pStyle w:val="Listenabsatz"/>
+        <w:pStyle w:val="ListParagraph"/>
         <w:numPr>
           <w:ilvl w:val="0"/>
           <w:numId w:val="7"/>
@@ -13518,7 +13500,7 @@
     </w:p>
     <w:p>
       <w:pPr>
-        <w:pStyle w:val="Listenabsatz"/>
+        <w:pStyle w:val="ListParagraph"/>
         <w:numPr>
           <w:ilvl w:val="0"/>
           <w:numId w:val="7"/>
@@ -13556,7 +13538,7 @@
     </w:p>
     <w:p>
       <w:pPr>
-        <w:pStyle w:val="Listenabsatz"/>
+        <w:pStyle w:val="ListParagraph"/>
         <w:numPr>
           <w:ilvl w:val="0"/>
           <w:numId w:val="7"/>
@@ -13573,12 +13555,13 @@
           <w:sz w:val="24"/>
           <w:szCs w:val="24"/>
         </w:rPr>
+        <w:lastRenderedPageBreak/>
         <w:t>Das System muss folgende Kundendaten (maximal</w:t>
       </w:r>
     </w:p>
     <w:p>
       <w:pPr>
-        <w:pStyle w:val="Listenabsatz"/>
+        <w:pStyle w:val="ListParagraph"/>
         <w:rPr>
           <w:rFonts w:cstheme="minorHAnsi"/>
           <w:sz w:val="24"/>
@@ -13612,7 +13595,7 @@
     </w:p>
     <w:p>
       <w:pPr>
-        <w:pStyle w:val="Listenabsatz"/>
+        <w:pStyle w:val="ListParagraph"/>
         <w:numPr>
           <w:ilvl w:val="0"/>
           <w:numId w:val="7"/>
@@ -13650,7 +13633,7 @@
     </w:p>
     <w:p>
       <w:pPr>
-        <w:pStyle w:val="Listenabsatz"/>
+        <w:pStyle w:val="ListParagraph"/>
         <w:numPr>
           <w:ilvl w:val="0"/>
           <w:numId w:val="7"/>
@@ -13699,7 +13682,7 @@
     </w:p>
     <w:p>
       <w:pPr>
-        <w:pStyle w:val="berschrift2"/>
+        <w:pStyle w:val="Heading2"/>
       </w:pPr>
       <w:bookmarkStart w:id="17" w:name="_Toc4743924"/>
       <w:r>
@@ -13746,7 +13729,7 @@
     <w:p/>
     <w:p>
       <w:pPr>
-        <w:pStyle w:val="berschrift3"/>
+        <w:pStyle w:val="Heading3"/>
       </w:pPr>
       <w:bookmarkStart w:id="18" w:name="_Toc4743925"/>
       <w:r>
@@ -13803,7 +13786,7 @@
     <w:p/>
     <w:p>
       <w:pPr>
-        <w:pStyle w:val="berschrift3"/>
+        <w:pStyle w:val="Heading3"/>
       </w:pPr>
       <w:bookmarkStart w:id="19" w:name="_Toc4743926"/>
       <w:r>
@@ -13855,7 +13838,7 @@
     <w:p/>
     <w:p>
       <w:pPr>
-        <w:pStyle w:val="berschrift3"/>
+        <w:pStyle w:val="Heading3"/>
       </w:pPr>
       <w:bookmarkStart w:id="20" w:name="_Toc4743927"/>
       <w:r>
@@ -13904,7 +13887,7 @@
     <w:p/>
     <w:p>
       <w:pPr>
-        <w:pStyle w:val="berschrift3"/>
+        <w:pStyle w:val="Heading3"/>
       </w:pPr>
       <w:bookmarkStart w:id="21" w:name="_Toc4743928"/>
       <w:r>
@@ -13942,7 +13925,7 @@
     <w:p/>
     <w:p>
       <w:pPr>
-        <w:pStyle w:val="berschrift2"/>
+        <w:pStyle w:val="Heading2"/>
       </w:pPr>
       <w:bookmarkStart w:id="22" w:name="_Toc4743930"/>
       <w:r>
@@ -13962,7 +13945,7 @@
     <w:p/>
     <w:p>
       <w:pPr>
-        <w:pStyle w:val="berschrift2"/>
+        <w:pStyle w:val="Heading2"/>
       </w:pPr>
       <w:r>
         <w:br w:type="page"/>
@@ -13970,7 +13953,7 @@
     </w:p>
     <w:p>
       <w:pPr>
-        <w:pStyle w:val="berschrift1"/>
+        <w:pStyle w:val="Heading1"/>
       </w:pPr>
       <w:bookmarkStart w:id="23" w:name="_Toc4743931"/>
       <w:r>
@@ -14032,7 +14015,7 @@
     </w:p>
     <w:p>
       <w:pPr>
-        <w:pStyle w:val="berschrift1"/>
+        <w:pStyle w:val="Heading1"/>
       </w:pPr>
       <w:bookmarkStart w:id="24" w:name="_Toc4743932"/>
       <w:r>
@@ -16503,7 +16486,7 @@
     </w:p>
     <w:p>
       <w:pPr>
-        <w:pStyle w:val="berschrift1"/>
+        <w:pStyle w:val="Heading1"/>
       </w:pPr>
       <w:bookmarkStart w:id="25" w:name="_Toc4743933"/>
       <w:r>
@@ -16521,7 +16504,7 @@
     <w:p/>
     <w:p>
       <w:pPr>
-        <w:pStyle w:val="berschrift2"/>
+        <w:pStyle w:val="Heading2"/>
       </w:pPr>
       <w:bookmarkStart w:id="26" w:name="_Toc4743934"/>
       <w:r>
@@ -16539,10 +16522,10 @@
           <w:noProof/>
         </w:rPr>
         <w:drawing>
-          <wp:inline distT="0" distB="0" distL="0" distR="0" wp14:anchorId="68CBAD87" wp14:editId="5024F87F">
-            <wp:extent cx="5753100" cy="3933825"/>
-            <wp:effectExtent l="0" t="0" r="0" b="9525"/>
-            <wp:docPr id="10" name="Grafik 10"/>
+          <wp:inline distT="0" distB="0" distL="0" distR="0" wp14:anchorId="195BAC4C" wp14:editId="3082AA5B">
+            <wp:extent cx="5753735" cy="3912870"/>
+            <wp:effectExtent l="0" t="0" r="0" b="0"/>
+            <wp:docPr id="24" name="Picture 24"/>
             <wp:cNvGraphicFramePr>
               <a:graphicFrameLocks xmlns:a="http://schemas.openxmlformats.org/drawingml/2006/main" noChangeAspect="1"/>
             </wp:cNvGraphicFramePr>
@@ -16550,13 +16533,13 @@
               <a:graphicData uri="http://schemas.openxmlformats.org/drawingml/2006/picture">
                 <pic:pic xmlns:pic="http://schemas.openxmlformats.org/drawingml/2006/picture">
                   <pic:nvPicPr>
-                    <pic:cNvPr id="0" name="Picture 2"/>
+                    <pic:cNvPr id="0" name="Picture 1"/>
                     <pic:cNvPicPr>
                       <a:picLocks noChangeAspect="1" noChangeArrowheads="1"/>
                     </pic:cNvPicPr>
                   </pic:nvPicPr>
                   <pic:blipFill>
-                    <a:blip r:embed="rId21">
+                    <a:blip r:embed="rId21" cstate="print">
                       <a:extLst>
                         <a:ext uri="{28A0092B-C50C-407E-A947-70E740481C1C}">
                           <a14:useLocalDpi xmlns:a14="http://schemas.microsoft.com/office/drawing/2010/main" val="0"/>
@@ -16571,7 +16554,7 @@
                   <pic:spPr bwMode="auto">
                     <a:xfrm>
                       <a:off x="0" y="0"/>
-                      <a:ext cx="5753100" cy="3933825"/>
+                      <a:ext cx="5753735" cy="3912870"/>
                     </a:xfrm>
                     <a:prstGeom prst="rect">
                       <a:avLst/>
@@ -16631,7 +16614,7 @@
     </w:p>
     <w:p>
       <w:pPr>
-        <w:pStyle w:val="berschrift2"/>
+        <w:pStyle w:val="Heading2"/>
       </w:pPr>
       <w:bookmarkStart w:id="27" w:name="_Toc4743935"/>
       <w:r>
@@ -17390,7 +17373,7 @@
           </w:tcPr>
           <w:p>
             <w:pPr>
-              <w:pStyle w:val="Listenabsatz"/>
+              <w:pStyle w:val="ListParagraph"/>
               <w:numPr>
                 <w:ilvl w:val="0"/>
                 <w:numId w:val="12"/>
@@ -17445,7 +17428,7 @@
           </w:p>
           <w:p>
             <w:pPr>
-              <w:pStyle w:val="Listenabsatz"/>
+              <w:pStyle w:val="ListParagraph"/>
               <w:numPr>
                 <w:ilvl w:val="0"/>
                 <w:numId w:val="12"/>
@@ -17468,7 +17451,7 @@
           </w:p>
           <w:p>
             <w:pPr>
-              <w:pStyle w:val="Listenabsatz"/>
+              <w:pStyle w:val="ListParagraph"/>
               <w:numPr>
                 <w:ilvl w:val="0"/>
                 <w:numId w:val="12"/>
@@ -17491,7 +17474,7 @@
           </w:p>
           <w:p>
             <w:pPr>
-              <w:pStyle w:val="Listenabsatz"/>
+              <w:pStyle w:val="ListParagraph"/>
               <w:numPr>
                 <w:ilvl w:val="0"/>
                 <w:numId w:val="12"/>
@@ -17613,7 +17596,7 @@
           </w:p>
           <w:p>
             <w:pPr>
-              <w:pStyle w:val="Listenabsatz"/>
+              <w:pStyle w:val="ListParagraph"/>
               <w:numPr>
                 <w:ilvl w:val="0"/>
                 <w:numId w:val="13"/>
@@ -17636,7 +17619,7 @@
           </w:p>
           <w:p>
             <w:pPr>
-              <w:pStyle w:val="Listenabsatz"/>
+              <w:pStyle w:val="ListParagraph"/>
               <w:numPr>
                 <w:ilvl w:val="0"/>
                 <w:numId w:val="13"/>
@@ -18821,7 +18804,7 @@
           </w:tcPr>
           <w:p>
             <w:pPr>
-              <w:pStyle w:val="Listenabsatz"/>
+              <w:pStyle w:val="ListParagraph"/>
               <w:numPr>
                 <w:ilvl w:val="0"/>
                 <w:numId w:val="14"/>
@@ -18844,7 +18827,7 @@
           </w:p>
           <w:p>
             <w:pPr>
-              <w:pStyle w:val="Listenabsatz"/>
+              <w:pStyle w:val="ListParagraph"/>
               <w:numPr>
                 <w:ilvl w:val="0"/>
                 <w:numId w:val="14"/>
@@ -18867,7 +18850,7 @@
           </w:p>
           <w:p>
             <w:pPr>
-              <w:pStyle w:val="Listenabsatz"/>
+              <w:pStyle w:val="ListParagraph"/>
               <w:numPr>
                 <w:ilvl w:val="0"/>
                 <w:numId w:val="14"/>
@@ -18989,7 +18972,7 @@
           </w:p>
           <w:p>
             <w:pPr>
-              <w:pStyle w:val="Listenabsatz"/>
+              <w:pStyle w:val="ListParagraph"/>
               <w:numPr>
                 <w:ilvl w:val="0"/>
                 <w:numId w:val="15"/>
@@ -19012,7 +18995,7 @@
           </w:p>
           <w:p>
             <w:pPr>
-              <w:pStyle w:val="Listenabsatz"/>
+              <w:pStyle w:val="ListParagraph"/>
               <w:numPr>
                 <w:ilvl w:val="0"/>
                 <w:numId w:val="15"/>
@@ -20229,7 +20212,7 @@
           </w:tcPr>
           <w:p>
             <w:pPr>
-              <w:pStyle w:val="Listenabsatz"/>
+              <w:pStyle w:val="ListParagraph"/>
               <w:numPr>
                 <w:ilvl w:val="0"/>
                 <w:numId w:val="16"/>
@@ -20268,7 +20251,7 @@
           </w:p>
           <w:p>
             <w:pPr>
-              <w:pStyle w:val="Listenabsatz"/>
+              <w:pStyle w:val="ListParagraph"/>
               <w:numPr>
                 <w:ilvl w:val="0"/>
                 <w:numId w:val="16"/>
@@ -20315,7 +20298,7 @@
           </w:p>
           <w:p>
             <w:pPr>
-              <w:pStyle w:val="Listenabsatz"/>
+              <w:pStyle w:val="ListParagraph"/>
               <w:numPr>
                 <w:ilvl w:val="0"/>
                 <w:numId w:val="16"/>
@@ -20346,7 +20329,7 @@
           </w:p>
           <w:p>
             <w:pPr>
-              <w:pStyle w:val="Listenabsatz"/>
+              <w:pStyle w:val="ListParagraph"/>
               <w:numPr>
                 <w:ilvl w:val="0"/>
                 <w:numId w:val="16"/>
@@ -20450,7 +20433,7 @@
           </w:p>
           <w:p>
             <w:pPr>
-              <w:pStyle w:val="Listenabsatz"/>
+              <w:pStyle w:val="ListParagraph"/>
               <w:numPr>
                 <w:ilvl w:val="0"/>
                 <w:numId w:val="15"/>
@@ -20473,7 +20456,7 @@
           </w:p>
           <w:p>
             <w:pPr>
-              <w:pStyle w:val="Listenabsatz"/>
+              <w:pStyle w:val="ListParagraph"/>
               <w:numPr>
                 <w:ilvl w:val="0"/>
                 <w:numId w:val="15"/>
@@ -21719,7 +21702,7 @@
           </w:tcPr>
           <w:p>
             <w:pPr>
-              <w:pStyle w:val="Listenabsatz"/>
+              <w:pStyle w:val="ListParagraph"/>
               <w:numPr>
                 <w:ilvl w:val="0"/>
                 <w:numId w:val="17"/>
@@ -21742,7 +21725,7 @@
           </w:p>
           <w:p>
             <w:pPr>
-              <w:pStyle w:val="Listenabsatz"/>
+              <w:pStyle w:val="ListParagraph"/>
               <w:numPr>
                 <w:ilvl w:val="0"/>
                 <w:numId w:val="17"/>
@@ -23032,7 +23015,7 @@
           </w:tcPr>
           <w:p>
             <w:pPr>
-              <w:pStyle w:val="Listenabsatz"/>
+              <w:pStyle w:val="ListParagraph"/>
               <w:numPr>
                 <w:ilvl w:val="0"/>
                 <w:numId w:val="20"/>
@@ -23063,7 +23046,7 @@
           </w:p>
           <w:p>
             <w:pPr>
-              <w:pStyle w:val="Listenabsatz"/>
+              <w:pStyle w:val="ListParagraph"/>
               <w:numPr>
                 <w:ilvl w:val="0"/>
                 <w:numId w:val="20"/>
@@ -23086,7 +23069,7 @@
           </w:p>
           <w:p>
             <w:pPr>
-              <w:pStyle w:val="Listenabsatz"/>
+              <w:pStyle w:val="ListParagraph"/>
               <w:numPr>
                 <w:ilvl w:val="0"/>
                 <w:numId w:val="20"/>
@@ -23190,7 +23173,7 @@
           </w:p>
           <w:p>
             <w:pPr>
-              <w:pStyle w:val="Listenabsatz"/>
+              <w:pStyle w:val="ListParagraph"/>
               <w:numPr>
                 <w:ilvl w:val="0"/>
                 <w:numId w:val="15"/>
@@ -23213,7 +23196,7 @@
           </w:p>
           <w:p>
             <w:pPr>
-              <w:pStyle w:val="Listenabsatz"/>
+              <w:pStyle w:val="ListParagraph"/>
               <w:numPr>
                 <w:ilvl w:val="0"/>
                 <w:numId w:val="15"/>
@@ -24414,7 +24397,7 @@
           </w:tcPr>
           <w:p>
             <w:pPr>
-              <w:pStyle w:val="Listenabsatz"/>
+              <w:pStyle w:val="ListParagraph"/>
               <w:numPr>
                 <w:ilvl w:val="0"/>
                 <w:numId w:val="21"/>
@@ -24437,7 +24420,7 @@
           </w:p>
           <w:p>
             <w:pPr>
-              <w:pStyle w:val="Listenabsatz"/>
+              <w:pStyle w:val="ListParagraph"/>
               <w:numPr>
                 <w:ilvl w:val="0"/>
                 <w:numId w:val="21"/>
@@ -25700,7 +25683,7 @@
           </w:tcPr>
           <w:p>
             <w:pPr>
-              <w:pStyle w:val="Listenabsatz"/>
+              <w:pStyle w:val="ListParagraph"/>
               <w:numPr>
                 <w:ilvl w:val="0"/>
                 <w:numId w:val="18"/>
@@ -25723,7 +25706,7 @@
           </w:p>
           <w:p>
             <w:pPr>
-              <w:pStyle w:val="Listenabsatz"/>
+              <w:pStyle w:val="ListParagraph"/>
               <w:numPr>
                 <w:ilvl w:val="0"/>
                 <w:numId w:val="18"/>
@@ -25754,7 +25737,7 @@
           </w:p>
           <w:p>
             <w:pPr>
-              <w:pStyle w:val="Listenabsatz"/>
+              <w:pStyle w:val="ListParagraph"/>
               <w:numPr>
                 <w:ilvl w:val="0"/>
                 <w:numId w:val="18"/>
@@ -25858,7 +25841,7 @@
           </w:p>
           <w:p>
             <w:pPr>
-              <w:pStyle w:val="Listenabsatz"/>
+              <w:pStyle w:val="ListParagraph"/>
               <w:numPr>
                 <w:ilvl w:val="0"/>
                 <w:numId w:val="19"/>
@@ -26336,7 +26319,7 @@
     <w:p/>
     <w:p>
       <w:pPr>
-        <w:pStyle w:val="berschrift1"/>
+        <w:pStyle w:val="Heading1"/>
       </w:pPr>
       <w:bookmarkStart w:id="28" w:name="_Toc4743936"/>
       <w:r>
@@ -26927,7 +26910,7 @@
     </w:p>
     <w:p>
       <w:pPr>
-        <w:pStyle w:val="berschrift1"/>
+        <w:pStyle w:val="Heading1"/>
       </w:pPr>
       <w:bookmarkStart w:id="29" w:name="_Toc4743937"/>
       <w:r>
@@ -27254,7 +27237,7 @@
     </w:p>
     <w:p>
       <w:pPr>
-        <w:pStyle w:val="berschrift1"/>
+        <w:pStyle w:val="Heading1"/>
       </w:pPr>
       <w:bookmarkStart w:id="30" w:name="_Toc4743938"/>
       <w:r>
@@ -27763,7 +27746,7 @@
     </w:p>
     <w:p>
       <w:pPr>
-        <w:pStyle w:val="berschrift1"/>
+        <w:pStyle w:val="Heading1"/>
       </w:pPr>
       <w:bookmarkStart w:id="31" w:name="_Toc4743939"/>
       <w:r>
@@ -28144,18 +28127,8 @@
           <w:i/>
           <w:sz w:val="20"/>
         </w:rPr>
-        <w:t xml:space="preserve">Stephan </w:t>
-      </w:r>
-      <w:proofErr w:type="spellStart"/>
-      <w:r>
-        <w:rPr>
-          <w:rFonts w:cstheme="minorHAnsi"/>
-          <w:i/>
-          <w:sz w:val="20"/>
-        </w:rPr>
-        <w:t>Aures</w:t>
-      </w:r>
-      <w:proofErr w:type="spellEnd"/>
+        <w:t>Stephan Aures</w:t>
+      </w:r>
     </w:p>
     <w:p>
       <w:pPr>
@@ -28330,7 +28303,7 @@
     </w:p>
     <w:p>
       <w:pPr>
-        <w:pStyle w:val="berschrift1"/>
+        <w:pStyle w:val="Heading1"/>
       </w:pPr>
       <w:bookmarkStart w:id="32" w:name="_Toc4743940"/>
       <w:r>
@@ -28358,7 +28331,7 @@
     <w:p/>
     <w:p>
       <w:pPr>
-        <w:pStyle w:val="berschrift2"/>
+        <w:pStyle w:val="Heading2"/>
       </w:pPr>
       <w:bookmarkStart w:id="33" w:name="_Toc4743941"/>
       <w:r>
@@ -28423,19 +28396,16 @@
         <w:br w:type="page"/>
       </w:r>
     </w:p>
+    <w:p/>
     <w:p>
-      <w:bookmarkStart w:id="34" w:name="_GoBack"/>
+      <w:pPr>
+        <w:pStyle w:val="Heading2"/>
+      </w:pPr>
+      <w:bookmarkStart w:id="34" w:name="_Toc4743942"/>
+      <w:r>
+        <w:t>Verteilungsdiagramm</w:t>
+      </w:r>
       <w:bookmarkEnd w:id="34"/>
-    </w:p>
-    <w:p>
-      <w:pPr>
-        <w:pStyle w:val="berschrift2"/>
-      </w:pPr>
-      <w:bookmarkStart w:id="35" w:name="_Toc4743942"/>
-      <w:r>
-        <w:t>Verteilungsdiagramm</w:t>
-      </w:r>
-      <w:bookmarkEnd w:id="35"/>
     </w:p>
     <w:p/>
     <w:p>
@@ -28497,62 +28467,14 @@
     </w:p>
     <w:p>
       <w:pPr>
-        <w:pStyle w:val="berschrift1"/>
-      </w:pPr>
-      <w:bookmarkStart w:id="36" w:name="_Toc4743943"/>
+        <w:pStyle w:val="Heading1"/>
+      </w:pPr>
+      <w:bookmarkStart w:id="35" w:name="_Toc4743943"/>
       <w:r>
         <w:lastRenderedPageBreak/>
         <w:t>Fazit</w:t>
       </w:r>
-      <w:bookmarkEnd w:id="36"/>
-    </w:p>
-    <w:p/>
-    <w:p>
-      <w:r>
-        <w:t>Geben Sie hier auf mindestens einer halben Seite ein Fazit, das das Potenzial Ihres Produktes retrospektiv beschreibt und in welcher Art und Weise das Produkt in einer kü</w:t>
-      </w:r>
-      <w:r>
-        <w:t xml:space="preserve">nftigen Version erweitert </w:t>
-      </w:r>
-      <w:r>
-        <w:t>we</w:t>
-      </w:r>
-      <w:r>
-        <w:t>rden k</w:t>
-      </w:r>
-      <w:r>
-        <w:t>ö</w:t>
-      </w:r>
-      <w:r>
-        <w:t>nnte (was neue Anforderungen an das Produkt sein k</w:t>
-      </w:r>
-      <w:r>
-        <w:t>ö</w:t>
-      </w:r>
-      <w:r>
-        <w:t>nnten</w:t>
-      </w:r>
-      <w:r>
-        <w:t>, die in der nä</w:t>
-      </w:r>
-      <w:r>
-        <w:t>chsten Iteration umgesetzt w</w:t>
-      </w:r>
-      <w:r>
-        <w:t>e</w:t>
-      </w:r>
-      <w:r>
-        <w:t>rden k</w:t>
-      </w:r>
-      <w:r>
-        <w:t>ö</w:t>
-      </w:r>
-      <w:r>
-        <w:t>nnten)</w:t>
-      </w:r>
-      <w:r>
-        <w:t>.</w:t>
-      </w:r>
+      <w:bookmarkEnd w:id="35"/>
     </w:p>
     <w:p>
       <w:pPr>
@@ -28561,6 +28483,158 @@
           <w:color w:val="000000" w:themeColor="text1"/>
         </w:rPr>
       </w:pPr>
+    </w:p>
+    <w:p>
+      <w:pPr>
+        <w:jc w:val="both"/>
+      </w:pPr>
+      <w:r>
+        <w:rPr>
+          <w:color w:val="000000" w:themeColor="text1"/>
+        </w:rPr>
+        <w:t>In unserem Produkt sehen wir nach der Ausarbeitung des Projektbericht einerseits ein sehr hohes Potenzial sich am Markt erfolgreich durchzusetzen und damit die Zukunft der automatisierten Fertigungstechnnik mit</w:t>
+      </w:r>
+      <w:r>
+        <w:rPr>
+          <w:color w:val="000000" w:themeColor="text1"/>
+        </w:rPr>
+        <w:t>zu</w:t>
+      </w:r>
+      <w:r>
+        <w:rPr>
+          <w:color w:val="000000" w:themeColor="text1"/>
+        </w:rPr>
+        <w:t>gestalten</w:t>
+      </w:r>
+      <w:r>
+        <w:rPr>
+          <w:color w:val="000000" w:themeColor="text1"/>
+        </w:rPr>
+        <w:t>.</w:t>
+      </w:r>
+      <w:r>
+        <w:rPr>
+          <w:color w:val="000000" w:themeColor="text1"/>
+        </w:rPr>
+        <w:t xml:space="preserve"> </w:t>
+      </w:r>
+      <w:r>
+        <w:rPr>
+          <w:color w:val="000000" w:themeColor="text1"/>
+        </w:rPr>
+        <w:t>A</w:t>
+      </w:r>
+      <w:r>
+        <w:rPr>
+          <w:color w:val="000000" w:themeColor="text1"/>
+        </w:rPr>
+        <w:t>n</w:t>
+      </w:r>
+      <w:r>
+        <w:rPr>
+          <w:color w:val="000000" w:themeColor="text1"/>
+        </w:rPr>
+        <w:t>dererseits muss um dieses Potenzial auszusch</w:t>
+      </w:r>
+      <w:r>
+        <w:t xml:space="preserve">öpfen noch an mehreren Bereichen nachgebessert werden. </w:t>
+      </w:r>
+    </w:p>
+    <w:p>
+      <w:pPr>
+        <w:jc w:val="both"/>
+      </w:pPr>
+      <w:r>
+        <w:t xml:space="preserve">Da es sich bei den CAD Daten die am Marktplatz veröffentlicht werden zum Teil um hochvertrauliche Informationene handelt muss sichergestellt werden, </w:t>
+      </w:r>
+      <w:r>
+        <w:t>dass der Ver</w:t>
+      </w:r>
+      <w:r>
+        <w:t>ö</w:t>
+      </w:r>
+      <w:r>
+        <w:t>ffentlicher genau festlegen kann wer Zugriff auf diese sensiblen Daten hat. Dies kann durch sogenannte White-Lists bzw. Black-Lists erreicht werden. Auf den White-Lists kann ein registrierter Betrieb dann z.B. Partnerfirmen festlegen und in den Black-Lists Konkurrenten. Beim ver</w:t>
+      </w:r>
+      <w:r>
+        <w:t>ö</w:t>
+      </w:r>
+      <w:r>
+        <w:t>ffentlichen k</w:t>
+      </w:r>
+      <w:r>
+        <w:t>ö</w:t>
+      </w:r>
+      <w:r>
+        <w:t xml:space="preserve">nnen diese dann als Filter agieren und festlegen an welchen Personenkreis ausgeschrieben wird. </w:t>
+      </w:r>
+    </w:p>
+    <w:p>
+      <w:pPr>
+        <w:jc w:val="both"/>
+      </w:pPr>
+      <w:r>
+        <w:t>Ein weiterer wichtiger Punkt ist die Anbindung von MyParts an die Schnittstellen der meist verbreitetsten ERP Systeme, um den ges</w:t>
+      </w:r>
+      <w:r>
+        <w:t>a</w:t>
+      </w:r>
+      <w:r>
+        <w:t xml:space="preserve">mten Einkaufsprozess </w:t>
+      </w:r>
+      <w:r>
+        <w:t>ü</w:t>
+      </w:r>
+      <w:r>
+        <w:t>ber das MyParts Portal abbilden zu k</w:t>
+      </w:r>
+      <w:r>
+        <w:t>ö</w:t>
+      </w:r>
+      <w:r>
+        <w:t>nnen.</w:t>
+      </w:r>
+    </w:p>
+    <w:p>
+      <w:pPr>
+        <w:jc w:val="both"/>
+      </w:pPr>
+      <w:r>
+        <w:t>Um weitere Einnahmequellen zu schaffen kann es a</w:t>
+      </w:r>
+      <w:r>
+        <w:t>ußerde</w:t>
+      </w:r>
+      <w:r>
+        <w:t xml:space="preserve">m sinnvoll sein das </w:t>
+      </w:r>
+      <w:r>
+        <w:t>Abonentenmodell auszubauen</w:t>
+      </w:r>
+      <w:r>
+        <w:t>. Dies kann in Form von kostenpflichtige Abonements</w:t>
+      </w:r>
+      <w:r>
+        <w:t xml:space="preserve"> f</w:t>
+      </w:r>
+      <w:r>
+        <w:t>ü</w:t>
+      </w:r>
+      <w:r>
+        <w:t>r Eink</w:t>
+      </w:r>
+      <w:r>
+        <w:t>ä</w:t>
+      </w:r>
+      <w:r>
+        <w:t xml:space="preserve">ufer </w:t>
+      </w:r>
+      <w:r>
+        <w:t>umgesetzt werden. Diese Premium-Kunden bekommen dann exklusiven Zugriff auf Features wie beispielswiese White-Lists und Black-Lists.</w:t>
+      </w:r>
+      <w:r>
+        <w:t xml:space="preserve"> </w:t>
+      </w:r>
     </w:p>
     <w:sectPr>
       <w:pgSz w:w="11900" w:h="16840"/>
@@ -28593,7 +28667,7 @@
 </file>
 
 <file path=word/endnotes.xml><?xml version="1.0" encoding="utf-8"?>
-<w:endnotes xmlns:wpc="http://schemas.microsoft.com/office/word/2010/wordprocessingCanvas" xmlns:cx="http://schemas.microsoft.com/office/drawing/2014/chartex" xmlns:cx1="http://schemas.microsoft.com/office/drawing/2015/9/8/chartex" xmlns:cx2="http://schemas.microsoft.com/office/drawing/2015/10/21/chartex" xmlns:cx3="http://schemas.microsoft.com/office/drawing/2016/5/9/chartex" xmlns:cx4="http://schemas.microsoft.com/office/drawing/2016/5/10/chartex" xmlns:cx5="http://schemas.microsoft.com/office/drawing/2016/5/11/chartex" xmlns:cx6="http://schemas.microsoft.com/office/drawing/2016/5/12/chartex" xmlns:cx7="http://schemas.microsoft.com/office/drawing/2016/5/13/chartex" xmlns:cx8="http://schemas.microsoft.com/office/drawing/2016/5/14/chartex" xmlns:mc="http://schemas.openxmlformats.org/markup-compatibility/2006" xmlns:aink="http://schemas.microsoft.com/office/drawing/2016/ink" xmlns:am3d="http://schemas.microsoft.com/office/drawing/2017/model3d" xmlns:o="urn:schemas-microsoft-com:office:office" xmlns:r="http://schemas.openxmlformats.org/officeDocument/2006/relationships" xmlns:m="http://schemas.openxmlformats.org/officeDocument/2006/math" xmlns:v="urn:schemas-microsoft-com:vml" xmlns:wp14="http://schemas.microsoft.com/office/word/2010/wordprocessingDrawing" xmlns:wp="http://schemas.openxmlformats.org/drawingml/2006/wordprocessingDrawing" xmlns:w10="urn:schemas-microsoft-com:office:word" xmlns:w="http://schemas.openxmlformats.org/wordprocessingml/2006/main" xmlns:w14="http://schemas.microsoft.com/office/word/2010/wordml" xmlns:w15="http://schemas.microsoft.com/office/word/2012/wordml" xmlns:w16cid="http://schemas.microsoft.com/office/word/2016/wordml/cid" xmlns:w16se="http://schemas.microsoft.com/office/word/2015/wordml/symex" xmlns:wpg="http://schemas.microsoft.com/office/word/2010/wordprocessingGroup" xmlns:wpi="http://schemas.microsoft.com/office/word/2010/wordprocessingInk" xmlns:wne="http://schemas.microsoft.com/office/word/2006/wordml" xmlns:wps="http://schemas.microsoft.com/office/word/2010/wordprocessingShape" mc:Ignorable="w14 w15 w16se w16cid wp14">
+<w:endnotes xmlns:wpc="http://schemas.microsoft.com/office/word/2010/wordprocessingCanvas" xmlns:cx="http://schemas.microsoft.com/office/drawing/2014/chartex" xmlns:cx1="http://schemas.microsoft.com/office/drawing/2015/9/8/chartex" xmlns:cx2="http://schemas.microsoft.com/office/drawing/2015/10/21/chartex" xmlns:cx3="http://schemas.microsoft.com/office/drawing/2016/5/9/chartex" xmlns:cx4="http://schemas.microsoft.com/office/drawing/2016/5/10/chartex" xmlns:cx5="http://schemas.microsoft.com/office/drawing/2016/5/11/chartex" xmlns:cx6="http://schemas.microsoft.com/office/drawing/2016/5/12/chartex" xmlns:cx7="http://schemas.microsoft.com/office/drawing/2016/5/13/chartex" xmlns:cx8="http://schemas.microsoft.com/office/drawing/2016/5/14/chartex" xmlns:mc="http://schemas.openxmlformats.org/markup-compatibility/2006" xmlns:aink="http://schemas.microsoft.com/office/drawing/2016/ink" xmlns:am3d="http://schemas.microsoft.com/office/drawing/2017/model3d" xmlns:o="urn:schemas-microsoft-com:office:office" xmlns:r="http://schemas.openxmlformats.org/officeDocument/2006/relationships" xmlns:m="http://schemas.openxmlformats.org/officeDocument/2006/math" xmlns:v="urn:schemas-microsoft-com:vml" xmlns:wp14="http://schemas.microsoft.com/office/word/2010/wordprocessingDrawing" xmlns:wp="http://schemas.openxmlformats.org/drawingml/2006/wordprocessingDrawing" xmlns:w10="urn:schemas-microsoft-com:office:word" xmlns:w="http://schemas.openxmlformats.org/wordprocessingml/2006/main" xmlns:w14="http://schemas.microsoft.com/office/word/2010/wordml" xmlns:w15="http://schemas.microsoft.com/office/word/2012/wordml" xmlns:w16cex="http://schemas.microsoft.com/office/word/2018/wordml/cex" xmlns:w16cid="http://schemas.microsoft.com/office/word/2016/wordml/cid" xmlns:w16="http://schemas.microsoft.com/office/word/2018/wordml" xmlns:w16se="http://schemas.microsoft.com/office/word/2015/wordml/symex" xmlns:wpg="http://schemas.microsoft.com/office/word/2010/wordprocessingGroup" xmlns:wpi="http://schemas.microsoft.com/office/word/2010/wordprocessingInk" xmlns:wne="http://schemas.microsoft.com/office/word/2006/wordml" xmlns:wps="http://schemas.microsoft.com/office/word/2010/wordprocessingShape" mc:Ignorable="w14 w15 w16se w16cid w16 w16cex wp14">
   <w:endnote w:type="separator" w:id="-1">
     <w:p>
       <w:r>
@@ -28614,10 +28688,10 @@
 </file>
 
 <file path=word/footer1.xml><?xml version="1.0" encoding="utf-8"?>
-<w:ftr xmlns:wpc="http://schemas.microsoft.com/office/word/2010/wordprocessingCanvas" xmlns:cx="http://schemas.microsoft.com/office/drawing/2014/chartex" xmlns:cx1="http://schemas.microsoft.com/office/drawing/2015/9/8/chartex" xmlns:cx2="http://schemas.microsoft.com/office/drawing/2015/10/21/chartex" xmlns:cx3="http://schemas.microsoft.com/office/drawing/2016/5/9/chartex" xmlns:cx4="http://schemas.microsoft.com/office/drawing/2016/5/10/chartex" xmlns:cx5="http://schemas.microsoft.com/office/drawing/2016/5/11/chartex" xmlns:cx6="http://schemas.microsoft.com/office/drawing/2016/5/12/chartex" xmlns:cx7="http://schemas.microsoft.com/office/drawing/2016/5/13/chartex" xmlns:cx8="http://schemas.microsoft.com/office/drawing/2016/5/14/chartex" xmlns:mc="http://schemas.openxmlformats.org/markup-compatibility/2006" xmlns:aink="http://schemas.microsoft.com/office/drawing/2016/ink" xmlns:am3d="http://schemas.microsoft.com/office/drawing/2017/model3d" xmlns:o="urn:schemas-microsoft-com:office:office" xmlns:r="http://schemas.openxmlformats.org/officeDocument/2006/relationships" xmlns:m="http://schemas.openxmlformats.org/officeDocument/2006/math" xmlns:v="urn:schemas-microsoft-com:vml" xmlns:wp14="http://schemas.microsoft.com/office/word/2010/wordprocessingDrawing" xmlns:wp="http://schemas.openxmlformats.org/drawingml/2006/wordprocessingDrawing" xmlns:w10="urn:schemas-microsoft-com:office:word" xmlns:w="http://schemas.openxmlformats.org/wordprocessingml/2006/main" xmlns:w14="http://schemas.microsoft.com/office/word/2010/wordml" xmlns:w15="http://schemas.microsoft.com/office/word/2012/wordml" xmlns:w16cid="http://schemas.microsoft.com/office/word/2016/wordml/cid" xmlns:w16se="http://schemas.microsoft.com/office/word/2015/wordml/symex" xmlns:wpg="http://schemas.microsoft.com/office/word/2010/wordprocessingGroup" xmlns:wpi="http://schemas.microsoft.com/office/word/2010/wordprocessingInk" xmlns:wne="http://schemas.microsoft.com/office/word/2006/wordml" xmlns:wps="http://schemas.microsoft.com/office/word/2010/wordprocessingShape" mc:Ignorable="w14 w15 w16se w16cid wp14">
+<w:ftr xmlns:wpc="http://schemas.microsoft.com/office/word/2010/wordprocessingCanvas" xmlns:cx="http://schemas.microsoft.com/office/drawing/2014/chartex" xmlns:cx1="http://schemas.microsoft.com/office/drawing/2015/9/8/chartex" xmlns:cx2="http://schemas.microsoft.com/office/drawing/2015/10/21/chartex" xmlns:cx3="http://schemas.microsoft.com/office/drawing/2016/5/9/chartex" xmlns:cx4="http://schemas.microsoft.com/office/drawing/2016/5/10/chartex" xmlns:cx5="http://schemas.microsoft.com/office/drawing/2016/5/11/chartex" xmlns:cx6="http://schemas.microsoft.com/office/drawing/2016/5/12/chartex" xmlns:cx7="http://schemas.microsoft.com/office/drawing/2016/5/13/chartex" xmlns:cx8="http://schemas.microsoft.com/office/drawing/2016/5/14/chartex" xmlns:mc="http://schemas.openxmlformats.org/markup-compatibility/2006" xmlns:aink="http://schemas.microsoft.com/office/drawing/2016/ink" xmlns:am3d="http://schemas.microsoft.com/office/drawing/2017/model3d" xmlns:o="urn:schemas-microsoft-com:office:office" xmlns:r="http://schemas.openxmlformats.org/officeDocument/2006/relationships" xmlns:m="http://schemas.openxmlformats.org/officeDocument/2006/math" xmlns:v="urn:schemas-microsoft-com:vml" xmlns:wp14="http://schemas.microsoft.com/office/word/2010/wordprocessingDrawing" xmlns:wp="http://schemas.openxmlformats.org/drawingml/2006/wordprocessingDrawing" xmlns:w10="urn:schemas-microsoft-com:office:word" xmlns:w="http://schemas.openxmlformats.org/wordprocessingml/2006/main" xmlns:w14="http://schemas.microsoft.com/office/word/2010/wordml" xmlns:w15="http://schemas.microsoft.com/office/word/2012/wordml" xmlns:w16cex="http://schemas.microsoft.com/office/word/2018/wordml/cex" xmlns:w16cid="http://schemas.microsoft.com/office/word/2016/wordml/cid" xmlns:w16="http://schemas.microsoft.com/office/word/2018/wordml" xmlns:w16se="http://schemas.microsoft.com/office/word/2015/wordml/symex" xmlns:wpg="http://schemas.microsoft.com/office/word/2010/wordprocessingGroup" xmlns:wpi="http://schemas.microsoft.com/office/word/2010/wordprocessingInk" xmlns:wne="http://schemas.microsoft.com/office/word/2006/wordml" xmlns:wps="http://schemas.microsoft.com/office/word/2010/wordprocessingShape" mc:Ignorable="w14 w15 w16se w16cid w16 w16cex wp14">
   <w:p>
     <w:pPr>
-      <w:pStyle w:val="Fuzeile"/>
+      <w:pStyle w:val="Footer"/>
       <w:jc w:val="right"/>
       <w:rPr>
         <w:color w:val="000000" w:themeColor="text1"/>
@@ -28741,17 +28815,17 @@
   </w:p>
   <w:p>
     <w:pPr>
-      <w:pStyle w:val="Fuzeile"/>
+      <w:pStyle w:val="Footer"/>
     </w:pPr>
   </w:p>
 </w:ftr>
 </file>
 
 <file path=word/footer2.xml><?xml version="1.0" encoding="utf-8"?>
-<w:ftr xmlns:wpc="http://schemas.microsoft.com/office/word/2010/wordprocessingCanvas" xmlns:cx="http://schemas.microsoft.com/office/drawing/2014/chartex" xmlns:cx1="http://schemas.microsoft.com/office/drawing/2015/9/8/chartex" xmlns:cx2="http://schemas.microsoft.com/office/drawing/2015/10/21/chartex" xmlns:cx3="http://schemas.microsoft.com/office/drawing/2016/5/9/chartex" xmlns:cx4="http://schemas.microsoft.com/office/drawing/2016/5/10/chartex" xmlns:cx5="http://schemas.microsoft.com/office/drawing/2016/5/11/chartex" xmlns:cx6="http://schemas.microsoft.com/office/drawing/2016/5/12/chartex" xmlns:cx7="http://schemas.microsoft.com/office/drawing/2016/5/13/chartex" xmlns:cx8="http://schemas.microsoft.com/office/drawing/2016/5/14/chartex" xmlns:mc="http://schemas.openxmlformats.org/markup-compatibility/2006" xmlns:aink="http://schemas.microsoft.com/office/drawing/2016/ink" xmlns:am3d="http://schemas.microsoft.com/office/drawing/2017/model3d" xmlns:o="urn:schemas-microsoft-com:office:office" xmlns:r="http://schemas.openxmlformats.org/officeDocument/2006/relationships" xmlns:m="http://schemas.openxmlformats.org/officeDocument/2006/math" xmlns:v="urn:schemas-microsoft-com:vml" xmlns:wp14="http://schemas.microsoft.com/office/word/2010/wordprocessingDrawing" xmlns:wp="http://schemas.openxmlformats.org/drawingml/2006/wordprocessingDrawing" xmlns:w10="urn:schemas-microsoft-com:office:word" xmlns:w="http://schemas.openxmlformats.org/wordprocessingml/2006/main" xmlns:w14="http://schemas.microsoft.com/office/word/2010/wordml" xmlns:w15="http://schemas.microsoft.com/office/word/2012/wordml" xmlns:w16cid="http://schemas.microsoft.com/office/word/2016/wordml/cid" xmlns:w16se="http://schemas.microsoft.com/office/word/2015/wordml/symex" xmlns:wpg="http://schemas.microsoft.com/office/word/2010/wordprocessingGroup" xmlns:wpi="http://schemas.microsoft.com/office/word/2010/wordprocessingInk" xmlns:wne="http://schemas.microsoft.com/office/word/2006/wordml" xmlns:wps="http://schemas.microsoft.com/office/word/2010/wordprocessingShape" mc:Ignorable="w14 w15 w16se w16cid wp14">
+<w:ftr xmlns:wpc="http://schemas.microsoft.com/office/word/2010/wordprocessingCanvas" xmlns:cx="http://schemas.microsoft.com/office/drawing/2014/chartex" xmlns:cx1="http://schemas.microsoft.com/office/drawing/2015/9/8/chartex" xmlns:cx2="http://schemas.microsoft.com/office/drawing/2015/10/21/chartex" xmlns:cx3="http://schemas.microsoft.com/office/drawing/2016/5/9/chartex" xmlns:cx4="http://schemas.microsoft.com/office/drawing/2016/5/10/chartex" xmlns:cx5="http://schemas.microsoft.com/office/drawing/2016/5/11/chartex" xmlns:cx6="http://schemas.microsoft.com/office/drawing/2016/5/12/chartex" xmlns:cx7="http://schemas.microsoft.com/office/drawing/2016/5/13/chartex" xmlns:cx8="http://schemas.microsoft.com/office/drawing/2016/5/14/chartex" xmlns:mc="http://schemas.openxmlformats.org/markup-compatibility/2006" xmlns:aink="http://schemas.microsoft.com/office/drawing/2016/ink" xmlns:am3d="http://schemas.microsoft.com/office/drawing/2017/model3d" xmlns:o="urn:schemas-microsoft-com:office:office" xmlns:r="http://schemas.openxmlformats.org/officeDocument/2006/relationships" xmlns:m="http://schemas.openxmlformats.org/officeDocument/2006/math" xmlns:v="urn:schemas-microsoft-com:vml" xmlns:wp14="http://schemas.microsoft.com/office/word/2010/wordprocessingDrawing" xmlns:wp="http://schemas.openxmlformats.org/drawingml/2006/wordprocessingDrawing" xmlns:w10="urn:schemas-microsoft-com:office:word" xmlns:w="http://schemas.openxmlformats.org/wordprocessingml/2006/main" xmlns:w14="http://schemas.microsoft.com/office/word/2010/wordml" xmlns:w15="http://schemas.microsoft.com/office/word/2012/wordml" xmlns:w16cex="http://schemas.microsoft.com/office/word/2018/wordml/cex" xmlns:w16cid="http://schemas.microsoft.com/office/word/2016/wordml/cid" xmlns:w16="http://schemas.microsoft.com/office/word/2018/wordml" xmlns:w16se="http://schemas.microsoft.com/office/word/2015/wordml/symex" xmlns:wpg="http://schemas.microsoft.com/office/word/2010/wordprocessingGroup" xmlns:wpi="http://schemas.microsoft.com/office/word/2010/wordprocessingInk" xmlns:wne="http://schemas.microsoft.com/office/word/2006/wordml" xmlns:wps="http://schemas.microsoft.com/office/word/2010/wordprocessingShape" mc:Ignorable="w14 w15 w16se w16cid w16 w16cex wp14">
   <w:p>
     <w:pPr>
-      <w:pStyle w:val="Fuzeile"/>
+      <w:pStyle w:val="Footer"/>
       <w:rPr>
         <w:rFonts w:cstheme="minorHAnsi"/>
         <w:color w:val="000000" w:themeColor="text1"/>
@@ -28859,7 +28933,7 @@
   </w:p>
   <w:p>
     <w:pPr>
-      <w:pStyle w:val="Fuzeile"/>
+      <w:pStyle w:val="Footer"/>
       <w:jc w:val="right"/>
     </w:pPr>
   </w:p>
@@ -28867,7 +28941,7 @@
 </file>
 
 <file path=word/footnotes.xml><?xml version="1.0" encoding="utf-8"?>
-<w:footnotes xmlns:wpc="http://schemas.microsoft.com/office/word/2010/wordprocessingCanvas" xmlns:cx="http://schemas.microsoft.com/office/drawing/2014/chartex" xmlns:cx1="http://schemas.microsoft.com/office/drawing/2015/9/8/chartex" xmlns:cx2="http://schemas.microsoft.com/office/drawing/2015/10/21/chartex" xmlns:cx3="http://schemas.microsoft.com/office/drawing/2016/5/9/chartex" xmlns:cx4="http://schemas.microsoft.com/office/drawing/2016/5/10/chartex" xmlns:cx5="http://schemas.microsoft.com/office/drawing/2016/5/11/chartex" xmlns:cx6="http://schemas.microsoft.com/office/drawing/2016/5/12/chartex" xmlns:cx7="http://schemas.microsoft.com/office/drawing/2016/5/13/chartex" xmlns:cx8="http://schemas.microsoft.com/office/drawing/2016/5/14/chartex" xmlns:mc="http://schemas.openxmlformats.org/markup-compatibility/2006" xmlns:aink="http://schemas.microsoft.com/office/drawing/2016/ink" xmlns:am3d="http://schemas.microsoft.com/office/drawing/2017/model3d" xmlns:o="urn:schemas-microsoft-com:office:office" xmlns:r="http://schemas.openxmlformats.org/officeDocument/2006/relationships" xmlns:m="http://schemas.openxmlformats.org/officeDocument/2006/math" xmlns:v="urn:schemas-microsoft-com:vml" xmlns:wp14="http://schemas.microsoft.com/office/word/2010/wordprocessingDrawing" xmlns:wp="http://schemas.openxmlformats.org/drawingml/2006/wordprocessingDrawing" xmlns:w10="urn:schemas-microsoft-com:office:word" xmlns:w="http://schemas.openxmlformats.org/wordprocessingml/2006/main" xmlns:w14="http://schemas.microsoft.com/office/word/2010/wordml" xmlns:w15="http://schemas.microsoft.com/office/word/2012/wordml" xmlns:w16cid="http://schemas.microsoft.com/office/word/2016/wordml/cid" xmlns:w16se="http://schemas.microsoft.com/office/word/2015/wordml/symex" xmlns:wpg="http://schemas.microsoft.com/office/word/2010/wordprocessingGroup" xmlns:wpi="http://schemas.microsoft.com/office/word/2010/wordprocessingInk" xmlns:wne="http://schemas.microsoft.com/office/word/2006/wordml" xmlns:wps="http://schemas.microsoft.com/office/word/2010/wordprocessingShape" mc:Ignorable="w14 w15 w16se w16cid wp14">
+<w:footnotes xmlns:wpc="http://schemas.microsoft.com/office/word/2010/wordprocessingCanvas" xmlns:cx="http://schemas.microsoft.com/office/drawing/2014/chartex" xmlns:cx1="http://schemas.microsoft.com/office/drawing/2015/9/8/chartex" xmlns:cx2="http://schemas.microsoft.com/office/drawing/2015/10/21/chartex" xmlns:cx3="http://schemas.microsoft.com/office/drawing/2016/5/9/chartex" xmlns:cx4="http://schemas.microsoft.com/office/drawing/2016/5/10/chartex" xmlns:cx5="http://schemas.microsoft.com/office/drawing/2016/5/11/chartex" xmlns:cx6="http://schemas.microsoft.com/office/drawing/2016/5/12/chartex" xmlns:cx7="http://schemas.microsoft.com/office/drawing/2016/5/13/chartex" xmlns:cx8="http://schemas.microsoft.com/office/drawing/2016/5/14/chartex" xmlns:mc="http://schemas.openxmlformats.org/markup-compatibility/2006" xmlns:aink="http://schemas.microsoft.com/office/drawing/2016/ink" xmlns:am3d="http://schemas.microsoft.com/office/drawing/2017/model3d" xmlns:o="urn:schemas-microsoft-com:office:office" xmlns:r="http://schemas.openxmlformats.org/officeDocument/2006/relationships" xmlns:m="http://schemas.openxmlformats.org/officeDocument/2006/math" xmlns:v="urn:schemas-microsoft-com:vml" xmlns:wp14="http://schemas.microsoft.com/office/word/2010/wordprocessingDrawing" xmlns:wp="http://schemas.openxmlformats.org/drawingml/2006/wordprocessingDrawing" xmlns:w10="urn:schemas-microsoft-com:office:word" xmlns:w="http://schemas.openxmlformats.org/wordprocessingml/2006/main" xmlns:w14="http://schemas.microsoft.com/office/word/2010/wordml" xmlns:w15="http://schemas.microsoft.com/office/word/2012/wordml" xmlns:w16cex="http://schemas.microsoft.com/office/word/2018/wordml/cex" xmlns:w16cid="http://schemas.microsoft.com/office/word/2016/wordml/cid" xmlns:w16="http://schemas.microsoft.com/office/word/2018/wordml" xmlns:w16se="http://schemas.microsoft.com/office/word/2015/wordml/symex" xmlns:wpg="http://schemas.microsoft.com/office/word/2010/wordprocessingGroup" xmlns:wpi="http://schemas.microsoft.com/office/word/2010/wordprocessingInk" xmlns:wne="http://schemas.microsoft.com/office/word/2006/wordml" xmlns:wps="http://schemas.microsoft.com/office/word/2010/wordprocessingShape" mc:Ignorable="w14 w15 w16se w16cid w16 w16cex wp14">
   <w:footnote w:type="separator" w:id="-1">
     <w:p>
       <w:r>
@@ -28888,10 +28962,10 @@
 </file>
 
 <file path=word/header1.xml><?xml version="1.0" encoding="utf-8"?>
-<w:hdr xmlns:wpc="http://schemas.microsoft.com/office/word/2010/wordprocessingCanvas" xmlns:cx="http://schemas.microsoft.com/office/drawing/2014/chartex" xmlns:cx1="http://schemas.microsoft.com/office/drawing/2015/9/8/chartex" xmlns:cx2="http://schemas.microsoft.com/office/drawing/2015/10/21/chartex" xmlns:cx3="http://schemas.microsoft.com/office/drawing/2016/5/9/chartex" xmlns:cx4="http://schemas.microsoft.com/office/drawing/2016/5/10/chartex" xmlns:cx5="http://schemas.microsoft.com/office/drawing/2016/5/11/chartex" xmlns:cx6="http://schemas.microsoft.com/office/drawing/2016/5/12/chartex" xmlns:cx7="http://schemas.microsoft.com/office/drawing/2016/5/13/chartex" xmlns:cx8="http://schemas.microsoft.com/office/drawing/2016/5/14/chartex" xmlns:mc="http://schemas.openxmlformats.org/markup-compatibility/2006" xmlns:aink="http://schemas.microsoft.com/office/drawing/2016/ink" xmlns:am3d="http://schemas.microsoft.com/office/drawing/2017/model3d" xmlns:o="urn:schemas-microsoft-com:office:office" xmlns:r="http://schemas.openxmlformats.org/officeDocument/2006/relationships" xmlns:m="http://schemas.openxmlformats.org/officeDocument/2006/math" xmlns:v="urn:schemas-microsoft-com:vml" xmlns:wp14="http://schemas.microsoft.com/office/word/2010/wordprocessingDrawing" xmlns:wp="http://schemas.openxmlformats.org/drawingml/2006/wordprocessingDrawing" xmlns:w10="urn:schemas-microsoft-com:office:word" xmlns:w="http://schemas.openxmlformats.org/wordprocessingml/2006/main" xmlns:w14="http://schemas.microsoft.com/office/word/2010/wordml" xmlns:w15="http://schemas.microsoft.com/office/word/2012/wordml" xmlns:w16cid="http://schemas.microsoft.com/office/word/2016/wordml/cid" xmlns:w16se="http://schemas.microsoft.com/office/word/2015/wordml/symex" xmlns:wpg="http://schemas.microsoft.com/office/word/2010/wordprocessingGroup" xmlns:wpi="http://schemas.microsoft.com/office/word/2010/wordprocessingInk" xmlns:wne="http://schemas.microsoft.com/office/word/2006/wordml" xmlns:wps="http://schemas.microsoft.com/office/word/2010/wordprocessingShape" mc:Ignorable="w14 w15 w16se w16cid wp14">
+<w:hdr xmlns:wpc="http://schemas.microsoft.com/office/word/2010/wordprocessingCanvas" xmlns:cx="http://schemas.microsoft.com/office/drawing/2014/chartex" xmlns:cx1="http://schemas.microsoft.com/office/drawing/2015/9/8/chartex" xmlns:cx2="http://schemas.microsoft.com/office/drawing/2015/10/21/chartex" xmlns:cx3="http://schemas.microsoft.com/office/drawing/2016/5/9/chartex" xmlns:cx4="http://schemas.microsoft.com/office/drawing/2016/5/10/chartex" xmlns:cx5="http://schemas.microsoft.com/office/drawing/2016/5/11/chartex" xmlns:cx6="http://schemas.microsoft.com/office/drawing/2016/5/12/chartex" xmlns:cx7="http://schemas.microsoft.com/office/drawing/2016/5/13/chartex" xmlns:cx8="http://schemas.microsoft.com/office/drawing/2016/5/14/chartex" xmlns:mc="http://schemas.openxmlformats.org/markup-compatibility/2006" xmlns:aink="http://schemas.microsoft.com/office/drawing/2016/ink" xmlns:am3d="http://schemas.microsoft.com/office/drawing/2017/model3d" xmlns:o="urn:schemas-microsoft-com:office:office" xmlns:r="http://schemas.openxmlformats.org/officeDocument/2006/relationships" xmlns:m="http://schemas.openxmlformats.org/officeDocument/2006/math" xmlns:v="urn:schemas-microsoft-com:vml" xmlns:wp14="http://schemas.microsoft.com/office/word/2010/wordprocessingDrawing" xmlns:wp="http://schemas.openxmlformats.org/drawingml/2006/wordprocessingDrawing" xmlns:w10="urn:schemas-microsoft-com:office:word" xmlns:w="http://schemas.openxmlformats.org/wordprocessingml/2006/main" xmlns:w14="http://schemas.microsoft.com/office/word/2010/wordml" xmlns:w15="http://schemas.microsoft.com/office/word/2012/wordml" xmlns:w16cex="http://schemas.microsoft.com/office/word/2018/wordml/cex" xmlns:w16cid="http://schemas.microsoft.com/office/word/2016/wordml/cid" xmlns:w16="http://schemas.microsoft.com/office/word/2018/wordml" xmlns:w16se="http://schemas.microsoft.com/office/word/2015/wordml/symex" xmlns:wpg="http://schemas.microsoft.com/office/word/2010/wordprocessingGroup" xmlns:wpi="http://schemas.microsoft.com/office/word/2010/wordprocessingInk" xmlns:wne="http://schemas.microsoft.com/office/word/2006/wordml" xmlns:wps="http://schemas.microsoft.com/office/word/2010/wordprocessingShape" mc:Ignorable="w14 w15 w16se w16cid w16 w16cex wp14">
   <w:p>
     <w:pPr>
-      <w:pStyle w:val="Kopfzeile"/>
+      <w:pStyle w:val="Header"/>
       <w:pBdr>
         <w:bottom w:val="single" w:sz="6" w:space="1" w:color="auto"/>
       </w:pBdr>
@@ -28933,10 +29007,10 @@
 </file>
 
 <file path=word/header2.xml><?xml version="1.0" encoding="utf-8"?>
-<w:hdr xmlns:wpc="http://schemas.microsoft.com/office/word/2010/wordprocessingCanvas" xmlns:cx="http://schemas.microsoft.com/office/drawing/2014/chartex" xmlns:cx1="http://schemas.microsoft.com/office/drawing/2015/9/8/chartex" xmlns:cx2="http://schemas.microsoft.com/office/drawing/2015/10/21/chartex" xmlns:cx3="http://schemas.microsoft.com/office/drawing/2016/5/9/chartex" xmlns:cx4="http://schemas.microsoft.com/office/drawing/2016/5/10/chartex" xmlns:cx5="http://schemas.microsoft.com/office/drawing/2016/5/11/chartex" xmlns:cx6="http://schemas.microsoft.com/office/drawing/2016/5/12/chartex" xmlns:cx7="http://schemas.microsoft.com/office/drawing/2016/5/13/chartex" xmlns:cx8="http://schemas.microsoft.com/office/drawing/2016/5/14/chartex" xmlns:mc="http://schemas.openxmlformats.org/markup-compatibility/2006" xmlns:aink="http://schemas.microsoft.com/office/drawing/2016/ink" xmlns:am3d="http://schemas.microsoft.com/office/drawing/2017/model3d" xmlns:o="urn:schemas-microsoft-com:office:office" xmlns:r="http://schemas.openxmlformats.org/officeDocument/2006/relationships" xmlns:m="http://schemas.openxmlformats.org/officeDocument/2006/math" xmlns:v="urn:schemas-microsoft-com:vml" xmlns:wp14="http://schemas.microsoft.com/office/word/2010/wordprocessingDrawing" xmlns:wp="http://schemas.openxmlformats.org/drawingml/2006/wordprocessingDrawing" xmlns:w10="urn:schemas-microsoft-com:office:word" xmlns:w="http://schemas.openxmlformats.org/wordprocessingml/2006/main" xmlns:w14="http://schemas.microsoft.com/office/word/2010/wordml" xmlns:w15="http://schemas.microsoft.com/office/word/2012/wordml" xmlns:w16cid="http://schemas.microsoft.com/office/word/2016/wordml/cid" xmlns:w16se="http://schemas.microsoft.com/office/word/2015/wordml/symex" xmlns:wpg="http://schemas.microsoft.com/office/word/2010/wordprocessingGroup" xmlns:wpi="http://schemas.microsoft.com/office/word/2010/wordprocessingInk" xmlns:wne="http://schemas.microsoft.com/office/word/2006/wordml" xmlns:wps="http://schemas.microsoft.com/office/word/2010/wordprocessingShape" mc:Ignorable="w14 w15 w16se w16cid wp14">
+<w:hdr xmlns:wpc="http://schemas.microsoft.com/office/word/2010/wordprocessingCanvas" xmlns:cx="http://schemas.microsoft.com/office/drawing/2014/chartex" xmlns:cx1="http://schemas.microsoft.com/office/drawing/2015/9/8/chartex" xmlns:cx2="http://schemas.microsoft.com/office/drawing/2015/10/21/chartex" xmlns:cx3="http://schemas.microsoft.com/office/drawing/2016/5/9/chartex" xmlns:cx4="http://schemas.microsoft.com/office/drawing/2016/5/10/chartex" xmlns:cx5="http://schemas.microsoft.com/office/drawing/2016/5/11/chartex" xmlns:cx6="http://schemas.microsoft.com/office/drawing/2016/5/12/chartex" xmlns:cx7="http://schemas.microsoft.com/office/drawing/2016/5/13/chartex" xmlns:cx8="http://schemas.microsoft.com/office/drawing/2016/5/14/chartex" xmlns:mc="http://schemas.openxmlformats.org/markup-compatibility/2006" xmlns:aink="http://schemas.microsoft.com/office/drawing/2016/ink" xmlns:am3d="http://schemas.microsoft.com/office/drawing/2017/model3d" xmlns:o="urn:schemas-microsoft-com:office:office" xmlns:r="http://schemas.openxmlformats.org/officeDocument/2006/relationships" xmlns:m="http://schemas.openxmlformats.org/officeDocument/2006/math" xmlns:v="urn:schemas-microsoft-com:vml" xmlns:wp14="http://schemas.microsoft.com/office/word/2010/wordprocessingDrawing" xmlns:wp="http://schemas.openxmlformats.org/drawingml/2006/wordprocessingDrawing" xmlns:w10="urn:schemas-microsoft-com:office:word" xmlns:w="http://schemas.openxmlformats.org/wordprocessingml/2006/main" xmlns:w14="http://schemas.microsoft.com/office/word/2010/wordml" xmlns:w15="http://schemas.microsoft.com/office/word/2012/wordml" xmlns:w16cex="http://schemas.microsoft.com/office/word/2018/wordml/cex" xmlns:w16cid="http://schemas.microsoft.com/office/word/2016/wordml/cid" xmlns:w16="http://schemas.microsoft.com/office/word/2018/wordml" xmlns:w16se="http://schemas.microsoft.com/office/word/2015/wordml/symex" xmlns:wpg="http://schemas.microsoft.com/office/word/2010/wordprocessingGroup" xmlns:wpi="http://schemas.microsoft.com/office/word/2010/wordprocessingInk" xmlns:wne="http://schemas.microsoft.com/office/word/2006/wordml" xmlns:wps="http://schemas.microsoft.com/office/word/2010/wordprocessingShape" mc:Ignorable="w14 w15 w16se w16cid w16 w16cex wp14">
   <w:p>
     <w:pPr>
-      <w:pStyle w:val="Kopfzeile"/>
+      <w:pStyle w:val="Header"/>
       <w:pBdr>
         <w:bottom w:val="single" w:sz="6" w:space="1" w:color="auto"/>
       </w:pBdr>
@@ -28972,7 +29046,7 @@
 </file>
 
 <file path=word/numbering.xml><?xml version="1.0" encoding="utf-8"?>
-<w:numbering xmlns:wpc="http://schemas.microsoft.com/office/word/2010/wordprocessingCanvas" xmlns:cx="http://schemas.microsoft.com/office/drawing/2014/chartex" xmlns:cx1="http://schemas.microsoft.com/office/drawing/2015/9/8/chartex" xmlns:cx2="http://schemas.microsoft.com/office/drawing/2015/10/21/chartex" xmlns:cx3="http://schemas.microsoft.com/office/drawing/2016/5/9/chartex" xmlns:cx4="http://schemas.microsoft.com/office/drawing/2016/5/10/chartex" xmlns:cx5="http://schemas.microsoft.com/office/drawing/2016/5/11/chartex" xmlns:cx6="http://schemas.microsoft.com/office/drawing/2016/5/12/chartex" xmlns:cx7="http://schemas.microsoft.com/office/drawing/2016/5/13/chartex" xmlns:cx8="http://schemas.microsoft.com/office/drawing/2016/5/14/chartex" xmlns:mc="http://schemas.openxmlformats.org/markup-compatibility/2006" xmlns:aink="http://schemas.microsoft.com/office/drawing/2016/ink" xmlns:am3d="http://schemas.microsoft.com/office/drawing/2017/model3d" xmlns:o="urn:schemas-microsoft-com:office:office" xmlns:r="http://schemas.openxmlformats.org/officeDocument/2006/relationships" xmlns:m="http://schemas.openxmlformats.org/officeDocument/2006/math" xmlns:v="urn:schemas-microsoft-com:vml" xmlns:wp14="http://schemas.microsoft.com/office/word/2010/wordprocessingDrawing" xmlns:wp="http://schemas.openxmlformats.org/drawingml/2006/wordprocessingDrawing" xmlns:w10="urn:schemas-microsoft-com:office:word" xmlns:w="http://schemas.openxmlformats.org/wordprocessingml/2006/main" xmlns:w14="http://schemas.microsoft.com/office/word/2010/wordml" xmlns:w15="http://schemas.microsoft.com/office/word/2012/wordml" xmlns:w16cid="http://schemas.microsoft.com/office/word/2016/wordml/cid" xmlns:w16se="http://schemas.microsoft.com/office/word/2015/wordml/symex" xmlns:wpg="http://schemas.microsoft.com/office/word/2010/wordprocessingGroup" xmlns:wpi="http://schemas.microsoft.com/office/word/2010/wordprocessingInk" xmlns:wne="http://schemas.microsoft.com/office/word/2006/wordml" xmlns:wps="http://schemas.microsoft.com/office/word/2010/wordprocessingShape" mc:Ignorable="w14 w15 w16se w16cid wp14">
+<w:numbering xmlns:wpc="http://schemas.microsoft.com/office/word/2010/wordprocessingCanvas" xmlns:cx="http://schemas.microsoft.com/office/drawing/2014/chartex" xmlns:cx1="http://schemas.microsoft.com/office/drawing/2015/9/8/chartex" xmlns:cx2="http://schemas.microsoft.com/office/drawing/2015/10/21/chartex" xmlns:cx3="http://schemas.microsoft.com/office/drawing/2016/5/9/chartex" xmlns:cx4="http://schemas.microsoft.com/office/drawing/2016/5/10/chartex" xmlns:cx5="http://schemas.microsoft.com/office/drawing/2016/5/11/chartex" xmlns:cx6="http://schemas.microsoft.com/office/drawing/2016/5/12/chartex" xmlns:cx7="http://schemas.microsoft.com/office/drawing/2016/5/13/chartex" xmlns:cx8="http://schemas.microsoft.com/office/drawing/2016/5/14/chartex" xmlns:mc="http://schemas.openxmlformats.org/markup-compatibility/2006" xmlns:aink="http://schemas.microsoft.com/office/drawing/2016/ink" xmlns:am3d="http://schemas.microsoft.com/office/drawing/2017/model3d" xmlns:o="urn:schemas-microsoft-com:office:office" xmlns:r="http://schemas.openxmlformats.org/officeDocument/2006/relationships" xmlns:m="http://schemas.openxmlformats.org/officeDocument/2006/math" xmlns:v="urn:schemas-microsoft-com:vml" xmlns:wp14="http://schemas.microsoft.com/office/word/2010/wordprocessingDrawing" xmlns:wp="http://schemas.openxmlformats.org/drawingml/2006/wordprocessingDrawing" xmlns:w10="urn:schemas-microsoft-com:office:word" xmlns:w="http://schemas.openxmlformats.org/wordprocessingml/2006/main" xmlns:w14="http://schemas.microsoft.com/office/word/2010/wordml" xmlns:w15="http://schemas.microsoft.com/office/word/2012/wordml" xmlns:w16cex="http://schemas.microsoft.com/office/word/2018/wordml/cex" xmlns:w16cid="http://schemas.microsoft.com/office/word/2016/wordml/cid" xmlns:w16="http://schemas.microsoft.com/office/word/2018/wordml" xmlns:w16se="http://schemas.microsoft.com/office/word/2015/wordml/symex" xmlns:wpg="http://schemas.microsoft.com/office/word/2010/wordprocessingGroup" xmlns:wpi="http://schemas.microsoft.com/office/word/2010/wordprocessingInk" xmlns:wne="http://schemas.microsoft.com/office/word/2006/wordml" xmlns:wps="http://schemas.microsoft.com/office/word/2010/wordprocessingShape" mc:Ignorable="w14 w15 w16se w16cid w16 w16cex wp14">
   <w:abstractNum w:abstractNumId="0" w15:restartNumberingAfterBreak="0">
     <w:nsid w:val="0F9211C3"/>
     <w:multiLevelType w:val="multilevel"/>
@@ -29415,7 +29489,7 @@
     <w:lvl w:ilvl="0" w:tplc="561CF038">
       <w:start w:val="1"/>
       <w:numFmt w:val="decimal"/>
-      <w:pStyle w:val="Verzeichnis6"/>
+      <w:pStyle w:val="TOC6"/>
       <w:lvlText w:val="%1.1.1"/>
       <w:lvlJc w:val="left"/>
       <w:pPr>
@@ -30681,7 +30755,7 @@
     <w:lvl w:ilvl="0" w:tplc="DF380596">
       <w:start w:val="1"/>
       <w:numFmt w:val="decimal"/>
-      <w:pStyle w:val="Verzeichnis4"/>
+      <w:pStyle w:val="TOC4"/>
       <w:lvlText w:val="%1."/>
       <w:lvlJc w:val="left"/>
       <w:pPr>
@@ -30857,7 +30931,7 @@
     <w:lvl w:ilvl="0">
       <w:start w:val="1"/>
       <w:numFmt w:val="decimal"/>
-      <w:pStyle w:val="Verzeichnis5"/>
+      <w:pStyle w:val="TOC5"/>
       <w:lvlText w:val="%1.1"/>
       <w:lvlJc w:val="left"/>
       <w:pPr>
@@ -31183,7 +31257,7 @@
 </file>
 
 <file path=word/styles.xml><?xml version="1.0" encoding="utf-8"?>
-<w:styles xmlns:mc="http://schemas.openxmlformats.org/markup-compatibility/2006" xmlns:r="http://schemas.openxmlformats.org/officeDocument/2006/relationships" xmlns:w="http://schemas.openxmlformats.org/wordprocessingml/2006/main" xmlns:w14="http://schemas.microsoft.com/office/word/2010/wordml" xmlns:w15="http://schemas.microsoft.com/office/word/2012/wordml" xmlns:w16cid="http://schemas.microsoft.com/office/word/2016/wordml/cid" xmlns:w16se="http://schemas.microsoft.com/office/word/2015/wordml/symex" mc:Ignorable="w14 w15 w16se w16cid">
+<w:styles xmlns:mc="http://schemas.openxmlformats.org/markup-compatibility/2006" xmlns:r="http://schemas.openxmlformats.org/officeDocument/2006/relationships" xmlns:w="http://schemas.openxmlformats.org/wordprocessingml/2006/main" xmlns:w14="http://schemas.microsoft.com/office/word/2010/wordml" xmlns:w15="http://schemas.microsoft.com/office/word/2012/wordml" xmlns:w16cex="http://schemas.microsoft.com/office/word/2018/wordml/cex" xmlns:w16cid="http://schemas.microsoft.com/office/word/2016/wordml/cid" xmlns:w16="http://schemas.microsoft.com/office/word/2018/wordml" xmlns:w16se="http://schemas.microsoft.com/office/word/2015/wordml/symex" mc:Ignorable="w14 w15 w16se w16cid w16 w16cex">
   <w:docDefaults>
     <w:rPrDefault>
       <w:rPr>
@@ -31196,7 +31270,7 @@
     </w:rPrDefault>
     <w:pPrDefault/>
   </w:docDefaults>
-  <w:latentStyles w:defLockedState="0" w:defUIPriority="99" w:defSemiHidden="0" w:defUnhideWhenUsed="0" w:defQFormat="0" w:count="377">
+  <w:latentStyles w:defLockedState="0" w:defUIPriority="99" w:defSemiHidden="0" w:defUnhideWhenUsed="0" w:defQFormat="0" w:count="376">
     <w:lsdException w:name="Normal" w:uiPriority="0" w:qFormat="1"/>
     <w:lsdException w:name="heading 1" w:uiPriority="9" w:qFormat="1"/>
     <w:lsdException w:name="heading 2" w:semiHidden="1" w:uiPriority="9" w:unhideWhenUsed="1" w:qFormat="1"/>
@@ -31302,6 +31376,7 @@
     <w:lsdException w:name="HTML Sample" w:semiHidden="1" w:unhideWhenUsed="1"/>
     <w:lsdException w:name="HTML Typewriter" w:semiHidden="1" w:unhideWhenUsed="1"/>
     <w:lsdException w:name="HTML Variable" w:semiHidden="1" w:unhideWhenUsed="1"/>
+    <w:lsdException w:name="Normal Table" w:semiHidden="1" w:unhideWhenUsed="1"/>
     <w:lsdException w:name="annotation subject" w:semiHidden="1" w:unhideWhenUsed="1"/>
     <w:lsdException w:name="No List" w:semiHidden="1" w:unhideWhenUsed="1"/>
     <w:lsdException w:name="Outline List 1" w:semiHidden="1" w:unhideWhenUsed="1"/>
@@ -31348,8 +31423,10 @@
     <w:lsdException w:name="Table Subtle 2" w:semiHidden="1" w:unhideWhenUsed="1"/>
     <w:lsdException w:name="Table Web 1" w:semiHidden="1" w:unhideWhenUsed="1"/>
     <w:lsdException w:name="Table Web 2" w:semiHidden="1" w:unhideWhenUsed="1"/>
+    <w:lsdException w:name="Table Web 3" w:semiHidden="1" w:unhideWhenUsed="1"/>
     <w:lsdException w:name="Balloon Text" w:semiHidden="1" w:unhideWhenUsed="1"/>
     <w:lsdException w:name="Table Grid" w:uiPriority="39"/>
+    <w:lsdException w:name="Table Theme" w:semiHidden="1" w:unhideWhenUsed="1"/>
     <w:lsdException w:name="Placeholder Text" w:semiHidden="1"/>
     <w:lsdException w:name="No Spacing" w:uiPriority="1" w:qFormat="1"/>
     <w:lsdException w:name="Light Shading" w:uiPriority="60"/>
@@ -31570,18 +31647,17 @@
     <w:lsdException w:name="Hashtag" w:semiHidden="1" w:unhideWhenUsed="1"/>
     <w:lsdException w:name="Unresolved Mention" w:semiHidden="1" w:unhideWhenUsed="1"/>
     <w:lsdException w:name="Smart Link" w:semiHidden="1" w:unhideWhenUsed="1"/>
-    <w:lsdException w:name="Smart Link Error" w:semiHidden="1" w:unhideWhenUsed="1"/>
   </w:latentStyles>
-  <w:style w:type="paragraph" w:default="1" w:styleId="Standard">
+  <w:style w:type="paragraph" w:default="1" w:styleId="Normal">
     <w:name w:val="Normal"/>
     <w:qFormat/>
     <w:rsid w:val="004767C8"/>
   </w:style>
-  <w:style w:type="paragraph" w:styleId="berschrift1">
+  <w:style w:type="paragraph" w:styleId="Heading1">
     <w:name w:val="heading 1"/>
-    <w:basedOn w:val="Standard"/>
-    <w:next w:val="Standard"/>
-    <w:link w:val="berschrift1Zchn"/>
+    <w:basedOn w:val="Normal"/>
+    <w:next w:val="Normal"/>
+    <w:link w:val="Heading1Char"/>
     <w:uiPriority w:val="9"/>
     <w:qFormat/>
     <w:rsid w:val="001D2F7B"/>
@@ -31601,11 +31677,11 @@
       <w:szCs w:val="32"/>
     </w:rPr>
   </w:style>
-  <w:style w:type="paragraph" w:styleId="berschrift2">
+  <w:style w:type="paragraph" w:styleId="Heading2">
     <w:name w:val="heading 2"/>
-    <w:basedOn w:val="Standard"/>
-    <w:next w:val="Standard"/>
-    <w:link w:val="berschrift2Zchn"/>
+    <w:basedOn w:val="Normal"/>
+    <w:next w:val="Normal"/>
+    <w:link w:val="Heading2Char"/>
     <w:uiPriority w:val="9"/>
     <w:unhideWhenUsed/>
     <w:qFormat/>
@@ -31623,11 +31699,11 @@
       <w:szCs w:val="26"/>
     </w:rPr>
   </w:style>
-  <w:style w:type="paragraph" w:styleId="berschrift3">
+  <w:style w:type="paragraph" w:styleId="Heading3">
     <w:name w:val="heading 3"/>
-    <w:basedOn w:val="Standard"/>
-    <w:next w:val="Standard"/>
-    <w:link w:val="berschrift3Zchn"/>
+    <w:basedOn w:val="Normal"/>
+    <w:next w:val="Normal"/>
+    <w:link w:val="Heading3Char"/>
     <w:uiPriority w:val="9"/>
     <w:unhideWhenUsed/>
     <w:qFormat/>
@@ -31643,11 +31719,11 @@
       <w:color w:val="1F3763" w:themeColor="accent1" w:themeShade="7F"/>
     </w:rPr>
   </w:style>
-  <w:style w:type="paragraph" w:styleId="berschrift4">
+  <w:style w:type="paragraph" w:styleId="Heading4">
     <w:name w:val="heading 4"/>
-    <w:basedOn w:val="Standard"/>
-    <w:next w:val="Standard"/>
-    <w:link w:val="berschrift4Zchn"/>
+    <w:basedOn w:val="Normal"/>
+    <w:next w:val="Normal"/>
+    <w:link w:val="Heading4Char"/>
     <w:uiPriority w:val="9"/>
     <w:unhideWhenUsed/>
     <w:qFormat/>
@@ -31665,11 +31741,11 @@
       <w:color w:val="2F5496" w:themeColor="accent1" w:themeShade="BF"/>
     </w:rPr>
   </w:style>
-  <w:style w:type="paragraph" w:styleId="berschrift5">
+  <w:style w:type="paragraph" w:styleId="Heading5">
     <w:name w:val="heading 5"/>
-    <w:basedOn w:val="Standard"/>
-    <w:next w:val="Standard"/>
-    <w:link w:val="berschrift5Zchn"/>
+    <w:basedOn w:val="Normal"/>
+    <w:next w:val="Normal"/>
+    <w:link w:val="Heading5Char"/>
     <w:uiPriority w:val="9"/>
     <w:unhideWhenUsed/>
     <w:qFormat/>
@@ -31685,11 +31761,11 @@
       <w:color w:val="2F5496" w:themeColor="accent1" w:themeShade="BF"/>
     </w:rPr>
   </w:style>
-  <w:style w:type="paragraph" w:styleId="berschrift6">
+  <w:style w:type="paragraph" w:styleId="Heading6">
     <w:name w:val="heading 6"/>
-    <w:basedOn w:val="Standard"/>
-    <w:next w:val="Standard"/>
-    <w:link w:val="berschrift6Zchn"/>
+    <w:basedOn w:val="Normal"/>
+    <w:next w:val="Normal"/>
+    <w:link w:val="Heading6Char"/>
     <w:uiPriority w:val="9"/>
     <w:unhideWhenUsed/>
     <w:qFormat/>
@@ -31705,13 +31781,13 @@
       <w:color w:val="1F3763" w:themeColor="accent1" w:themeShade="7F"/>
     </w:rPr>
   </w:style>
-  <w:style w:type="character" w:default="1" w:styleId="Absatz-Standardschriftart">
+  <w:style w:type="character" w:default="1" w:styleId="DefaultParagraphFont">
     <w:name w:val="Default Paragraph Font"/>
     <w:uiPriority w:val="1"/>
     <w:semiHidden/>
     <w:unhideWhenUsed/>
   </w:style>
-  <w:style w:type="table" w:default="1" w:styleId="NormaleTabelle">
+  <w:style w:type="table" w:default="1" w:styleId="TableNormal">
     <w:name w:val="Normal Table"/>
     <w:uiPriority w:val="99"/>
     <w:semiHidden/>
@@ -31726,17 +31802,17 @@
       </w:tblCellMar>
     </w:tblPr>
   </w:style>
-  <w:style w:type="numbering" w:default="1" w:styleId="KeineListe">
+  <w:style w:type="numbering" w:default="1" w:styleId="NoList">
     <w:name w:val="No List"/>
     <w:uiPriority w:val="99"/>
     <w:semiHidden/>
     <w:unhideWhenUsed/>
   </w:style>
-  <w:style w:type="paragraph" w:styleId="Titel">
+  <w:style w:type="paragraph" w:styleId="Title">
     <w:name w:val="Title"/>
-    <w:basedOn w:val="Standard"/>
-    <w:next w:val="Standard"/>
-    <w:link w:val="TitelZchn"/>
+    <w:basedOn w:val="Normal"/>
+    <w:next w:val="Normal"/>
+    <w:link w:val="TitleChar"/>
     <w:uiPriority w:val="10"/>
     <w:qFormat/>
     <w:rsid w:val="00E33C05"/>
@@ -31751,10 +31827,10 @@
       <w:szCs w:val="56"/>
     </w:rPr>
   </w:style>
-  <w:style w:type="character" w:customStyle="1" w:styleId="TitelZchn">
-    <w:name w:val="Titel Zchn"/>
-    <w:basedOn w:val="Absatz-Standardschriftart"/>
-    <w:link w:val="Titel"/>
+  <w:style w:type="character" w:customStyle="1" w:styleId="TitleChar">
+    <w:name w:val="Title Char"/>
+    <w:basedOn w:val="DefaultParagraphFont"/>
+    <w:link w:val="Title"/>
     <w:uiPriority w:val="10"/>
     <w:rsid w:val="00E33C05"/>
     <w:rPr>
@@ -31765,11 +31841,11 @@
       <w:szCs w:val="56"/>
     </w:rPr>
   </w:style>
-  <w:style w:type="paragraph" w:styleId="Untertitel">
+  <w:style w:type="paragraph" w:styleId="Subtitle">
     <w:name w:val="Subtitle"/>
-    <w:basedOn w:val="Standard"/>
-    <w:next w:val="Standard"/>
-    <w:link w:val="UntertitelZchn"/>
+    <w:basedOn w:val="Normal"/>
+    <w:next w:val="Normal"/>
+    <w:link w:val="SubtitleChar"/>
     <w:uiPriority w:val="11"/>
     <w:qFormat/>
     <w:rsid w:val="00DC7B6D"/>
@@ -31787,10 +31863,10 @@
       <w:szCs w:val="22"/>
     </w:rPr>
   </w:style>
-  <w:style w:type="character" w:customStyle="1" w:styleId="UntertitelZchn">
-    <w:name w:val="Untertitel Zchn"/>
-    <w:basedOn w:val="Absatz-Standardschriftart"/>
-    <w:link w:val="Untertitel"/>
+  <w:style w:type="character" w:customStyle="1" w:styleId="SubtitleChar">
+    <w:name w:val="Subtitle Char"/>
+    <w:basedOn w:val="DefaultParagraphFont"/>
+    <w:link w:val="Subtitle"/>
     <w:uiPriority w:val="11"/>
     <w:rsid w:val="00DC7B6D"/>
     <w:rPr>
@@ -31801,10 +31877,10 @@
       <w:szCs w:val="22"/>
     </w:rPr>
   </w:style>
-  <w:style w:type="character" w:customStyle="1" w:styleId="berschrift1Zchn">
-    <w:name w:val="Überschrift 1 Zchn"/>
-    <w:basedOn w:val="Absatz-Standardschriftart"/>
-    <w:link w:val="berschrift1"/>
+  <w:style w:type="character" w:customStyle="1" w:styleId="Heading1Char">
+    <w:name w:val="Heading 1 Char"/>
+    <w:basedOn w:val="DefaultParagraphFont"/>
+    <w:link w:val="Heading1"/>
     <w:uiPriority w:val="9"/>
     <w:rsid w:val="001D2F7B"/>
     <w:rPr>
@@ -31817,10 +31893,10 @@
       <w:shd w:val="clear" w:color="auto" w:fill="FFC000" w:themeFill="accent4"/>
     </w:rPr>
   </w:style>
-  <w:style w:type="character" w:customStyle="1" w:styleId="berschrift2Zchn">
-    <w:name w:val="Überschrift 2 Zchn"/>
-    <w:basedOn w:val="Absatz-Standardschriftart"/>
-    <w:link w:val="berschrift2"/>
+  <w:style w:type="character" w:customStyle="1" w:styleId="Heading2Char">
+    <w:name w:val="Heading 2 Char"/>
+    <w:basedOn w:val="DefaultParagraphFont"/>
+    <w:link w:val="Heading2"/>
     <w:uiPriority w:val="9"/>
     <w:rsid w:val="00C10988"/>
     <w:rPr>
@@ -31832,7 +31908,7 @@
   </w:style>
   <w:style w:type="character" w:styleId="Hyperlink">
     <w:name w:val="Hyperlink"/>
-    <w:basedOn w:val="Absatz-Standardschriftart"/>
+    <w:basedOn w:val="DefaultParagraphFont"/>
     <w:uiPriority w:val="99"/>
     <w:unhideWhenUsed/>
     <w:rsid w:val="008C1E45"/>
@@ -31841,10 +31917,10 @@
       <w:u w:val="single"/>
     </w:rPr>
   </w:style>
-  <w:style w:type="paragraph" w:styleId="Verzeichnis1">
+  <w:style w:type="paragraph" w:styleId="TOC1">
     <w:name w:val="toc 1"/>
-    <w:basedOn w:val="Standard"/>
-    <w:next w:val="Standard"/>
+    <w:basedOn w:val="Normal"/>
+    <w:next w:val="Normal"/>
     <w:autoRedefine/>
     <w:uiPriority w:val="39"/>
     <w:unhideWhenUsed/>
@@ -31856,10 +31932,10 @@
       <w:rFonts w:cstheme="minorBidi"/>
     </w:rPr>
   </w:style>
-  <w:style w:type="paragraph" w:styleId="Verzeichnis2">
+  <w:style w:type="paragraph" w:styleId="TOC2">
     <w:name w:val="toc 2"/>
-    <w:basedOn w:val="Standard"/>
-    <w:next w:val="Standard"/>
+    <w:basedOn w:val="Normal"/>
+    <w:next w:val="Normal"/>
     <w:autoRedefine/>
     <w:uiPriority w:val="39"/>
     <w:unhideWhenUsed/>
@@ -31872,10 +31948,10 @@
       <w:rFonts w:cstheme="minorBidi"/>
     </w:rPr>
   </w:style>
-  <w:style w:type="paragraph" w:styleId="Verzeichnis3">
+  <w:style w:type="paragraph" w:styleId="TOC3">
     <w:name w:val="toc 3"/>
-    <w:basedOn w:val="Standard"/>
-    <w:next w:val="Standard"/>
+    <w:basedOn w:val="Normal"/>
+    <w:next w:val="Normal"/>
     <w:autoRedefine/>
     <w:uiPriority w:val="39"/>
     <w:unhideWhenUsed/>
@@ -31888,10 +31964,10 @@
       <w:rFonts w:cstheme="minorBidi"/>
     </w:rPr>
   </w:style>
-  <w:style w:type="paragraph" w:styleId="Verzeichnis4">
+  <w:style w:type="paragraph" w:styleId="TOC4">
     <w:name w:val="toc 4"/>
-    <w:basedOn w:val="Standard"/>
-    <w:next w:val="Standard"/>
+    <w:basedOn w:val="Normal"/>
+    <w:next w:val="Normal"/>
     <w:autoRedefine/>
     <w:uiPriority w:val="39"/>
     <w:unhideWhenUsed/>
@@ -31907,10 +31983,10 @@
       <w:rFonts w:cstheme="minorBidi"/>
     </w:rPr>
   </w:style>
-  <w:style w:type="paragraph" w:styleId="Verzeichnis5">
+  <w:style w:type="paragraph" w:styleId="TOC5">
     <w:name w:val="toc 5"/>
-    <w:basedOn w:val="Standard"/>
-    <w:next w:val="Standard"/>
+    <w:basedOn w:val="Normal"/>
+    <w:next w:val="Normal"/>
     <w:autoRedefine/>
     <w:uiPriority w:val="39"/>
     <w:unhideWhenUsed/>
@@ -31928,7 +32004,7 @@
   </w:style>
   <w:style w:type="numbering" w:styleId="111111">
     <w:name w:val="Outline List 2"/>
-    <w:basedOn w:val="KeineListe"/>
+    <w:basedOn w:val="NoList"/>
     <w:uiPriority w:val="99"/>
     <w:semiHidden/>
     <w:unhideWhenUsed/>
@@ -31939,10 +32015,10 @@
       </w:numPr>
     </w:pPr>
   </w:style>
-  <w:style w:type="paragraph" w:styleId="Verzeichnis6">
+  <w:style w:type="paragraph" w:styleId="TOC6">
     <w:name w:val="toc 6"/>
-    <w:basedOn w:val="Standard"/>
-    <w:next w:val="Standard"/>
+    <w:basedOn w:val="Normal"/>
+    <w:next w:val="Normal"/>
     <w:autoRedefine/>
     <w:uiPriority w:val="39"/>
     <w:unhideWhenUsed/>
@@ -31958,10 +32034,10 @@
       <w:rFonts w:cstheme="minorBidi"/>
     </w:rPr>
   </w:style>
-  <w:style w:type="character" w:customStyle="1" w:styleId="berschrift4Zchn">
-    <w:name w:val="Überschrift 4 Zchn"/>
-    <w:basedOn w:val="Absatz-Standardschriftart"/>
-    <w:link w:val="berschrift4"/>
+  <w:style w:type="character" w:customStyle="1" w:styleId="Heading4Char">
+    <w:name w:val="Heading 4 Char"/>
+    <w:basedOn w:val="DefaultParagraphFont"/>
+    <w:link w:val="Heading4"/>
     <w:uiPriority w:val="9"/>
     <w:rsid w:val="008C1E45"/>
     <w:rPr>
@@ -31971,10 +32047,10 @@
       <w:color w:val="2F5496" w:themeColor="accent1" w:themeShade="BF"/>
     </w:rPr>
   </w:style>
-  <w:style w:type="character" w:customStyle="1" w:styleId="berschrift5Zchn">
-    <w:name w:val="Überschrift 5 Zchn"/>
-    <w:basedOn w:val="Absatz-Standardschriftart"/>
-    <w:link w:val="berschrift5"/>
+  <w:style w:type="character" w:customStyle="1" w:styleId="Heading5Char">
+    <w:name w:val="Heading 5 Char"/>
+    <w:basedOn w:val="DefaultParagraphFont"/>
+    <w:link w:val="Heading5"/>
     <w:uiPriority w:val="9"/>
     <w:rsid w:val="008C1E45"/>
     <w:rPr>
@@ -31982,10 +32058,10 @@
       <w:color w:val="2F5496" w:themeColor="accent1" w:themeShade="BF"/>
     </w:rPr>
   </w:style>
-  <w:style w:type="character" w:customStyle="1" w:styleId="berschrift6Zchn">
-    <w:name w:val="Überschrift 6 Zchn"/>
-    <w:basedOn w:val="Absatz-Standardschriftart"/>
-    <w:link w:val="berschrift6"/>
+  <w:style w:type="character" w:customStyle="1" w:styleId="Heading6Char">
+    <w:name w:val="Heading 6 Char"/>
+    <w:basedOn w:val="DefaultParagraphFont"/>
+    <w:link w:val="Heading6"/>
     <w:uiPriority w:val="9"/>
     <w:rsid w:val="003A67A5"/>
     <w:rPr>
@@ -31993,10 +32069,10 @@
       <w:color w:val="1F3763" w:themeColor="accent1" w:themeShade="7F"/>
     </w:rPr>
   </w:style>
-  <w:style w:type="paragraph" w:styleId="Kopfzeile">
+  <w:style w:type="paragraph" w:styleId="Header">
     <w:name w:val="header"/>
-    <w:basedOn w:val="Standard"/>
-    <w:link w:val="KopfzeileZchn"/>
+    <w:basedOn w:val="Normal"/>
+    <w:link w:val="HeaderChar"/>
     <w:uiPriority w:val="99"/>
     <w:unhideWhenUsed/>
     <w:rsid w:val="00E15108"/>
@@ -32010,17 +32086,17 @@
       <w:rFonts w:cstheme="minorBidi"/>
     </w:rPr>
   </w:style>
-  <w:style w:type="character" w:customStyle="1" w:styleId="KopfzeileZchn">
-    <w:name w:val="Kopfzeile Zchn"/>
-    <w:basedOn w:val="Absatz-Standardschriftart"/>
-    <w:link w:val="Kopfzeile"/>
+  <w:style w:type="character" w:customStyle="1" w:styleId="HeaderChar">
+    <w:name w:val="Header Char"/>
+    <w:basedOn w:val="DefaultParagraphFont"/>
+    <w:link w:val="Header"/>
     <w:uiPriority w:val="99"/>
     <w:rsid w:val="00E15108"/>
   </w:style>
-  <w:style w:type="paragraph" w:styleId="Fuzeile">
+  <w:style w:type="paragraph" w:styleId="Footer">
     <w:name w:val="footer"/>
-    <w:basedOn w:val="Standard"/>
-    <w:link w:val="FuzeileZchn"/>
+    <w:basedOn w:val="Normal"/>
+    <w:link w:val="FooterChar"/>
     <w:uiPriority w:val="99"/>
     <w:unhideWhenUsed/>
     <w:rsid w:val="00E15108"/>
@@ -32034,25 +32110,25 @@
       <w:rFonts w:cstheme="minorBidi"/>
     </w:rPr>
   </w:style>
-  <w:style w:type="character" w:customStyle="1" w:styleId="FuzeileZchn">
-    <w:name w:val="Fußzeile Zchn"/>
-    <w:basedOn w:val="Absatz-Standardschriftart"/>
-    <w:link w:val="Fuzeile"/>
+  <w:style w:type="character" w:customStyle="1" w:styleId="FooterChar">
+    <w:name w:val="Footer Char"/>
+    <w:basedOn w:val="DefaultParagraphFont"/>
+    <w:link w:val="Footer"/>
     <w:uiPriority w:val="99"/>
     <w:rsid w:val="00E15108"/>
   </w:style>
-  <w:style w:type="character" w:styleId="Seitenzahl">
+  <w:style w:type="character" w:styleId="PageNumber">
     <w:name w:val="page number"/>
-    <w:basedOn w:val="Absatz-Standardschriftart"/>
+    <w:basedOn w:val="DefaultParagraphFont"/>
     <w:uiPriority w:val="99"/>
     <w:semiHidden/>
     <w:unhideWhenUsed/>
     <w:rsid w:val="00E15108"/>
   </w:style>
-  <w:style w:type="character" w:customStyle="1" w:styleId="berschrift3Zchn">
-    <w:name w:val="Überschrift 3 Zchn"/>
-    <w:basedOn w:val="Absatz-Standardschriftart"/>
-    <w:link w:val="berschrift3"/>
+  <w:style w:type="character" w:customStyle="1" w:styleId="Heading3Char">
+    <w:name w:val="Heading 3 Char"/>
+    <w:basedOn w:val="DefaultParagraphFont"/>
+    <w:link w:val="Heading3"/>
     <w:uiPriority w:val="9"/>
     <w:rsid w:val="00175F67"/>
     <w:rPr>
@@ -32060,10 +32136,10 @@
       <w:color w:val="1F3763" w:themeColor="accent1" w:themeShade="7F"/>
     </w:rPr>
   </w:style>
-  <w:style w:type="paragraph" w:styleId="Sprechblasentext">
+  <w:style w:type="paragraph" w:styleId="BalloonText">
     <w:name w:val="Balloon Text"/>
-    <w:basedOn w:val="Standard"/>
-    <w:link w:val="SprechblasentextZchn"/>
+    <w:basedOn w:val="Normal"/>
+    <w:link w:val="BalloonTextChar"/>
     <w:uiPriority w:val="99"/>
     <w:semiHidden/>
     <w:unhideWhenUsed/>
@@ -32073,10 +32149,10 @@
       <w:szCs w:val="18"/>
     </w:rPr>
   </w:style>
-  <w:style w:type="character" w:customStyle="1" w:styleId="SprechblasentextZchn">
-    <w:name w:val="Sprechblasentext Zchn"/>
-    <w:basedOn w:val="Absatz-Standardschriftart"/>
-    <w:link w:val="Sprechblasentext"/>
+  <w:style w:type="character" w:customStyle="1" w:styleId="BalloonTextChar">
+    <w:name w:val="Balloon Text Char"/>
+    <w:basedOn w:val="DefaultParagraphFont"/>
+    <w:link w:val="BalloonText"/>
     <w:uiPriority w:val="99"/>
     <w:semiHidden/>
     <w:rsid w:val="00F170A1"/>
@@ -32086,9 +32162,9 @@
       <w:szCs w:val="18"/>
     </w:rPr>
   </w:style>
-  <w:style w:type="paragraph" w:styleId="StandardWeb">
+  <w:style w:type="paragraph" w:styleId="NormalWeb">
     <w:name w:val="Normal (Web)"/>
-    <w:basedOn w:val="Standard"/>
+    <w:basedOn w:val="Normal"/>
     <w:uiPriority w:val="99"/>
     <w:semiHidden/>
     <w:unhideWhenUsed/>
@@ -32097,9 +32173,9 @@
       <w:spacing w:before="100" w:beforeAutospacing="1" w:after="100" w:afterAutospacing="1"/>
     </w:pPr>
   </w:style>
-  <w:style w:type="character" w:styleId="Kommentarzeichen">
+  <w:style w:type="character" w:styleId="CommentReference">
     <w:name w:val="annotation reference"/>
-    <w:basedOn w:val="Absatz-Standardschriftart"/>
+    <w:basedOn w:val="DefaultParagraphFont"/>
     <w:uiPriority w:val="99"/>
     <w:semiHidden/>
     <w:unhideWhenUsed/>
@@ -32109,10 +32185,10 @@
       <w:szCs w:val="16"/>
     </w:rPr>
   </w:style>
-  <w:style w:type="paragraph" w:styleId="Kommentartext">
+  <w:style w:type="paragraph" w:styleId="CommentText">
     <w:name w:val="annotation text"/>
-    <w:basedOn w:val="Standard"/>
-    <w:link w:val="KommentartextZchn"/>
+    <w:basedOn w:val="Normal"/>
+    <w:link w:val="CommentTextChar"/>
     <w:uiPriority w:val="99"/>
     <w:semiHidden/>
     <w:unhideWhenUsed/>
@@ -32123,10 +32199,10 @@
       <w:szCs w:val="20"/>
     </w:rPr>
   </w:style>
-  <w:style w:type="character" w:customStyle="1" w:styleId="KommentartextZchn">
-    <w:name w:val="Kommentartext Zchn"/>
-    <w:basedOn w:val="Absatz-Standardschriftart"/>
-    <w:link w:val="Kommentartext"/>
+  <w:style w:type="character" w:customStyle="1" w:styleId="CommentTextChar">
+    <w:name w:val="Comment Text Char"/>
+    <w:basedOn w:val="DefaultParagraphFont"/>
+    <w:link w:val="CommentText"/>
     <w:uiPriority w:val="99"/>
     <w:semiHidden/>
     <w:rsid w:val="00FB2731"/>
@@ -32135,11 +32211,11 @@
       <w:szCs w:val="20"/>
     </w:rPr>
   </w:style>
-  <w:style w:type="paragraph" w:styleId="Kommentarthema">
+  <w:style w:type="paragraph" w:styleId="CommentSubject">
     <w:name w:val="annotation subject"/>
-    <w:basedOn w:val="Kommentartext"/>
-    <w:next w:val="Kommentartext"/>
-    <w:link w:val="KommentarthemaZchn"/>
+    <w:basedOn w:val="CommentText"/>
+    <w:next w:val="CommentText"/>
+    <w:link w:val="CommentSubjectChar"/>
     <w:uiPriority w:val="99"/>
     <w:semiHidden/>
     <w:unhideWhenUsed/>
@@ -32149,10 +32225,10 @@
       <w:bCs/>
     </w:rPr>
   </w:style>
-  <w:style w:type="character" w:customStyle="1" w:styleId="KommentarthemaZchn">
-    <w:name w:val="Kommentarthema Zchn"/>
-    <w:basedOn w:val="KommentartextZchn"/>
-    <w:link w:val="Kommentarthema"/>
+  <w:style w:type="character" w:customStyle="1" w:styleId="CommentSubjectChar">
+    <w:name w:val="Comment Subject Char"/>
+    <w:basedOn w:val="CommentTextChar"/>
+    <w:link w:val="CommentSubject"/>
     <w:uiPriority w:val="99"/>
     <w:semiHidden/>
     <w:rsid w:val="00FB2731"/>
@@ -32163,9 +32239,9 @@
       <w:szCs w:val="20"/>
     </w:rPr>
   </w:style>
-  <w:style w:type="paragraph" w:styleId="Listenabsatz">
+  <w:style w:type="paragraph" w:styleId="ListParagraph">
     <w:name w:val="List Paragraph"/>
-    <w:basedOn w:val="Standard"/>
+    <w:basedOn w:val="Normal"/>
     <w:uiPriority w:val="34"/>
     <w:qFormat/>
     <w:rsid w:val="00A006D5"/>
@@ -32178,15 +32254,15 @@
       <w:szCs w:val="20"/>
     </w:rPr>
   </w:style>
-  <w:style w:type="paragraph" w:styleId="KeinLeerraum">
+  <w:style w:type="paragraph" w:styleId="NoSpacing">
     <w:name w:val="No Spacing"/>
     <w:uiPriority w:val="1"/>
     <w:qFormat/>
     <w:rsid w:val="00422FBF"/>
   </w:style>
-  <w:style w:type="table" w:styleId="Tabellenraster">
+  <w:style w:type="table" w:styleId="TableGrid">
     <w:name w:val="Table Grid"/>
-    <w:basedOn w:val="NormaleTabelle"/>
+    <w:basedOn w:val="TableNormal"/>
     <w:uiPriority w:val="39"/>
     <w:rsid w:val="00422FBF"/>
     <w:tblPr>

</xml_diff>